<commit_message>
2021-09-08:1055: generated new test-set
</commit_message>
<xml_diff>
--- a/Validatie-beschrijving.docx
+++ b/Validatie-beschrijving.docx
@@ -5,8 +5,276 @@
     <w:p>
       <w:pPr>
         <w:pStyle w:val="Kop1"/>
-      </w:pPr>
-      <w:r>
+        <w:rPr>
+          <w:lang w:val="en-GB"/>
+        </w:rPr>
+      </w:pPr>
+      <w:r>
+        <w:rPr>
+          <w:lang w:val="en-GB"/>
+        </w:rPr>
+        <w:t>Functionele s</w:t>
+      </w:r>
+      <w:r>
+        <w:rPr>
+          <w:lang w:val="en-GB"/>
+        </w:rPr>
+        <w:t>amenvatting</w:t>
+      </w:r>
+    </w:p>
+    <w:p>
+      <w:pPr>
+        <w:rPr>
+          <w:lang w:val="en-GB"/>
+        </w:rPr>
+      </w:pPr>
+    </w:p>
+    <w:p>
+      <w:pPr>
+        <w:rPr>
+          <w:b/>
+          <w:bCs/>
+        </w:rPr>
+      </w:pPr>
+      <w:r>
+        <w:rPr>
+          <w:b/>
+          <w:bCs/>
+        </w:rPr>
+        <w:t>Benodigde omgeving</w:t>
+      </w:r>
+    </w:p>
+    <w:p>
+      <w:r>
+        <w:t>Op de lokale PC is een POSIX-BASH-shell nodig omdat de scripts die gebruikt worden daar van uitgaan. Zelf gebruik ik de MINGW64 die met github-client wordt meegeleverd.</w:t>
+      </w:r>
+    </w:p>
+    <w:p>
+      <w:r>
+        <w:t xml:space="preserve">De machine waar de postings worden </w:t>
+      </w:r>
+      <w:r>
+        <w:t xml:space="preserve">geëxecuteerd </w:t>
+      </w:r>
+      <w:r>
+        <w:t xml:space="preserve"> is een machine van Marco Duiker. Dit is een Linux-machine. Er moet een SSH account worden aangevraagd, en daarin moet de </w:t>
+      </w:r>
+      <w:r>
+        <w:t xml:space="preserve">git-repository van de </w:t>
+      </w:r>
+      <w:r>
+        <w:t>xml_validatietestcontent</w:t>
+      </w:r>
+      <w:r>
+        <w:t xml:space="preserve"> worden gecloond.</w:t>
+      </w:r>
+    </w:p>
+    <w:p>
+      <w:r>
+        <w:t>De machine van Marco Duiker is speciaal omdat daarop een secure account richting LVBB bestaat, en omdat er een aantal ondersteunende Python-scripts staan die vanuit de BSH-scripts uit de repository worden gebruikt.</w:t>
+      </w:r>
+    </w:p>
+    <w:p>
+      <w:r>
+        <w:t>De git-repository wordt gebruikt door de lokale PC en de Linux-machine van Marco Duiker te laten communiceren. Immers alle test-datasets die op de lokale PC worden gecreëerd en worden gepusht staan daarna beschikbaar in de remote repository, en kunnen gepulld worden op de Linux-machine</w:t>
+      </w:r>
+    </w:p>
+    <w:p>
+      <w:pPr>
+        <w:rPr>
+          <w:b/>
+          <w:bCs/>
+        </w:rPr>
+      </w:pPr>
+      <w:r>
+        <w:rPr>
+          <w:b/>
+          <w:bCs/>
+        </w:rPr>
+        <w:t>Benoemen</w:t>
+      </w:r>
+      <w:r>
+        <w:rPr>
+          <w:b/>
+          <w:bCs/>
+        </w:rPr>
+        <w:t xml:space="preserve"> nieuwe versie-directories:</w:t>
+      </w:r>
+    </w:p>
+    <w:p>
+      <w:r>
+        <w:t>Indien er een nieuwe versie-directory moet worden aangemaakt heb ik de volgende policy:</w:t>
+      </w:r>
+    </w:p>
+    <w:p>
+      <w:r>
+        <w:t xml:space="preserve">Voorbeeld: </w:t>
+      </w:r>
+      <w:r>
+        <w:t>1.1.0-STOP-2.0.0-OW</w:t>
+      </w:r>
+    </w:p>
+    <w:p>
+      <w:r>
+        <w:t>Hierin staat de STOP-versie en de OW versie verwerkt. Ook het script om te genereren in de root van de repository wordt mutatis mutandis aangepast.</w:t>
+      </w:r>
+    </w:p>
+    <w:p>
+      <w:pPr>
+        <w:rPr>
+          <w:b/>
+          <w:bCs/>
+        </w:rPr>
+      </w:pPr>
+      <w:r>
+        <w:rPr>
+          <w:b/>
+          <w:bCs/>
+        </w:rPr>
+        <w:t xml:space="preserve">Creëren </w:t>
+      </w:r>
+      <w:r>
+        <w:rPr>
+          <w:b/>
+          <w:bCs/>
+        </w:rPr>
+        <w:t>éé</w:t>
+      </w:r>
+      <w:r>
+        <w:rPr>
+          <w:b/>
+          <w:bCs/>
+        </w:rPr>
+        <w:t xml:space="preserve">n set </w:t>
+      </w:r>
+      <w:r>
+        <w:rPr>
+          <w:b/>
+          <w:bCs/>
+        </w:rPr>
+        <w:t>validatie test</w:t>
+      </w:r>
+      <w:r>
+        <w:rPr>
+          <w:b/>
+          <w:bCs/>
+        </w:rPr>
+        <w:t>data</w:t>
+      </w:r>
+    </w:p>
+    <w:p>
+      <w:r>
+        <w:t>Vanuit de directory gedacht die niet eindigt op generate-only</w:t>
+      </w:r>
+    </w:p>
+    <w:p>
+      <w:r>
+        <w:t>Ga naar de directory boven die waarin de xml’s van de testdata staan, geef volgende commando (voorbeeld):</w:t>
+      </w:r>
+    </w:p>
+    <w:p>
+      <w:pPr>
+        <w:rPr>
+          <w:rFonts w:ascii="Lucida Console" w:hAnsi="Lucida Console" w:cs="Lucida Console"/>
+          <w:sz w:val="18"/>
+          <w:szCs w:val="18"/>
+          <w:lang w:val="en-GB"/>
+        </w:rPr>
+      </w:pPr>
+      <w:r>
+        <w:rPr>
+          <w:rFonts w:ascii="Lucida Console" w:hAnsi="Lucida Console" w:cs="Lucida Console"/>
+          <w:sz w:val="18"/>
+          <w:szCs w:val="18"/>
+          <w:lang w:val="en-GB"/>
+        </w:rPr>
+        <w:t>../setscreate/unique-one.sh OZON0065</w:t>
+      </w:r>
+    </w:p>
+    <w:p>
+      <w:r>
+        <w:t>De</w:t>
+      </w:r>
+      <w:r>
+        <w:t xml:space="preserve"> geraakte en betrokken bestanden worden aangemeld op git, er is nog een “git commit” en een “git push” nodig om ze in de remote repository te krijgen</w:t>
+      </w:r>
+    </w:p>
+    <w:p>
+      <w:pPr>
+        <w:rPr>
+          <w:b/>
+          <w:bCs/>
+        </w:rPr>
+      </w:pPr>
+      <w:r>
+        <w:rPr>
+          <w:b/>
+          <w:bCs/>
+        </w:rPr>
+        <w:t>Creëren alle sets validatie-testbestanden</w:t>
+      </w:r>
+    </w:p>
+    <w:p>
+      <w:r>
+        <w:t>Ga naar de root van deze repository</w:t>
+      </w:r>
+      <w:r>
+        <w:t xml:space="preserve">, run vanuit deze positie het shell-script: </w:t>
+      </w:r>
+    </w:p>
+    <w:p>
+      <w:pPr>
+        <w:rPr>
+          <w:lang w:val="en-GB"/>
+        </w:rPr>
+      </w:pPr>
+      <w:r>
+        <w:rPr>
+          <w:lang w:val="en-GB"/>
+        </w:rPr>
+        <w:t>generate_all_1.0.4-matrix-1.3-rc</w:t>
+      </w:r>
+      <w:r>
+        <w:rPr>
+          <w:lang w:val="en-GB"/>
+        </w:rPr>
+        <w:t>.s</w:t>
+      </w:r>
+      <w:r>
+        <w:rPr>
+          <w:lang w:val="en-GB"/>
+        </w:rPr>
+        <w:t>h</w:t>
+      </w:r>
+    </w:p>
+    <w:p>
+      <w:r>
+        <w:t>Indien het gaat om e</w:t>
+      </w:r>
+      <w:r>
+        <w:t>en gaat om een andere versie-directory, mutatis mutandis de namen aanpassen.</w:t>
+      </w:r>
+    </w:p>
+    <w:p>
+      <w:r>
+        <w:t xml:space="preserve">Aan het einde van dit shell-script wordt wel een “git commit” uitgevoerd, maar geen “git push”. </w:t>
+      </w:r>
+      <w:r>
+        <w:t xml:space="preserve"> Die moet nog worden gedaan.</w:t>
+      </w:r>
+    </w:p>
+    <w:p>
+      <w:pPr>
+        <w:pStyle w:val="Kop1"/>
+        <w:rPr>
+          <w:lang w:val="en-GB"/>
+        </w:rPr>
+      </w:pPr>
+      <w:r>
+        <w:rPr>
+          <w:lang w:val="en-GB"/>
+        </w:rPr>
+        <w:lastRenderedPageBreak/>
         <w:t>Validatie-test-routines</w:t>
       </w:r>
     </w:p>
@@ -102,13 +370,7 @@
     </w:p>
     <w:p>
       <w:r>
-        <w:t xml:space="preserve">In deze repository in de root zitten 4 directories en 2 shell-scripts om iets met die directories te doen. (De directories zijn elkaars spiegel, alleen in een andere versie. Normaal zitten er twee directories in.) Een heet OP-versie_OW-versie, en de ander heet </w:t>
-      </w:r>
-      <w:r>
-        <w:t>OP-versie_OW-versie</w:t>
-      </w:r>
-      <w:r>
-        <w:t xml:space="preserve">_generate-only. </w:t>
+        <w:t xml:space="preserve">In deze repository in de root zitten 4 directories en 2 shell-scripts om iets met die directories te doen. (De directories zijn elkaars spiegel, alleen in een andere versie. Normaal zitten er twee directories in.) Een heet OP-versie_OW-versie, en de ander heet OP-versie_OW-versie_generate-only. </w:t>
       </w:r>
     </w:p>
     <w:p>
@@ -208,23 +470,7 @@
           <w:bCs/>
           <w:color w:val="4472C4" w:themeColor="accent1"/>
         </w:rPr>
-        <w:t>1.0.4-matrix-1.3-rc</w:t>
-      </w:r>
-      <w:r>
-        <w:rPr>
-          <w:b/>
-          <w:bCs/>
-          <w:color w:val="4472C4" w:themeColor="accent1"/>
-        </w:rPr>
-        <w:t>/</w:t>
-      </w:r>
-      <w:r>
-        <w:rPr>
-          <w:b/>
-          <w:bCs/>
-          <w:color w:val="4472C4" w:themeColor="accent1"/>
-        </w:rPr>
-        <w:t>opdracht_voorbeeldbestanden</w:t>
+        <w:t>1.0.4-matrix-1.3-rc/opdracht_voorbeeldbestanden</w:t>
       </w:r>
     </w:p>
     <w:p>
@@ -280,14 +526,7 @@
           <w:b/>
           <w:bCs/>
         </w:rPr>
-        <w:t>/</w:t>
-      </w:r>
-      <w:r>
-        <w:rPr>
-          <w:b/>
-          <w:bCs/>
-        </w:rPr>
-        <w:t>GEO</w:t>
+        <w:t>/GEO</w:t>
       </w:r>
     </w:p>
     <w:p>
@@ -309,14 +548,7 @@
           <w:b/>
           <w:bCs/>
         </w:rPr>
-        <w:t>/</w:t>
-      </w:r>
-      <w:r>
-        <w:rPr>
-          <w:b/>
-          <w:bCs/>
-        </w:rPr>
-        <w:t>LVBB_</w:t>
+        <w:t>/LVBB_</w:t>
       </w:r>
     </w:p>
     <w:p>
@@ -338,14 +570,7 @@
           <w:b/>
           <w:bCs/>
         </w:rPr>
-        <w:t>/</w:t>
-      </w:r>
-      <w:r>
-        <w:rPr>
-          <w:b/>
-          <w:bCs/>
-        </w:rPr>
-        <w:t>OZON</w:t>
+        <w:t>/OZON</w:t>
       </w:r>
     </w:p>
     <w:p>
@@ -367,14 +592,7 @@
           <w:b/>
           <w:bCs/>
         </w:rPr>
-        <w:t>/</w:t>
-      </w:r>
-      <w:r>
-        <w:rPr>
-          <w:b/>
-          <w:bCs/>
-        </w:rPr>
-        <w:t>STOP</w:t>
+        <w:t>/STOP</w:t>
       </w:r>
     </w:p>
     <w:p>
@@ -396,14 +614,7 @@
           <w:b/>
           <w:bCs/>
         </w:rPr>
-        <w:t>/</w:t>
-      </w:r>
-      <w:r>
-        <w:rPr>
-          <w:b/>
-          <w:bCs/>
-        </w:rPr>
-        <w:t>TPOD</w:t>
+        <w:t>/TPOD</w:t>
       </w:r>
     </w:p>
     <w:p>
@@ -433,14 +644,7 @@
           <w:b/>
           <w:bCs/>
         </w:rPr>
-        <w:t>/OZON</w:t>
-      </w:r>
-      <w:r>
-        <w:rPr>
-          <w:b/>
-          <w:bCs/>
-        </w:rPr>
-        <w:t>/OZON0065</w:t>
+        <w:t>/OZON/OZON0065</w:t>
       </w:r>
     </w:p>
     <w:p>
@@ -1197,14 +1401,92 @@
           <w:bCs/>
           <w:color w:val="4472C4" w:themeColor="accent1"/>
         </w:rPr>
+        <w:t>1.0.4-matrix-1.3-rc/opdracht_voorbeeldbestanden/</w:t>
+      </w:r>
+      <w:r>
+        <w:rPr>
+          <w:b/>
+          <w:bCs/>
+          <w:color w:val="4472C4" w:themeColor="accent1"/>
+        </w:rPr>
+        <w:t>opdrachten_gereed</w:t>
+      </w:r>
+    </w:p>
+    <w:p>
+      <w:r>
+        <w:t>De bestanden die gereed zijn komen in deze directory.</w:t>
+      </w:r>
+    </w:p>
+    <w:p>
+      <w:pPr>
+        <w:rPr>
+          <w:b/>
+          <w:bCs/>
+        </w:rPr>
+      </w:pPr>
+      <w:r>
+        <w:t xml:space="preserve">Dan hebben we nog het script </w:t>
+      </w:r>
+      <w:r>
+        <w:rPr>
+          <w:b/>
+          <w:bCs/>
+        </w:rPr>
+        <w:t>create_all_sets.sh</w:t>
+      </w:r>
+    </w:p>
+    <w:p>
+      <w:r>
+        <w:t>Dit</w:t>
+      </w:r>
+      <w:r>
+        <w:t xml:space="preserve"> script wordt opgestart vanuit de </w:t>
+      </w:r>
+      <w:r>
+        <w:rPr>
+          <w:b/>
+          <w:bCs/>
+        </w:rPr>
         <w:t>1.0.4-matrix-1.3-rc/opdracht_voorbeeldbestanden</w:t>
       </w:r>
       <w:r>
         <w:rPr>
           <w:b/>
           <w:bCs/>
+        </w:rPr>
+        <w:t xml:space="preserve"> </w:t>
+      </w:r>
+      <w:r>
+        <w:t>directory.</w:t>
+      </w:r>
+    </w:p>
+    <w:p>
+      <w:r>
+        <w:t>Het voert de unique-one.sh uit met de benodigde parameter. Het is een simpel script en spreekt voor zichzelf.</w:t>
+      </w:r>
+    </w:p>
+    <w:p>
+      <w:pPr>
+        <w:rPr>
+          <w:b/>
+          <w:bCs/>
           <w:color w:val="4472C4" w:themeColor="accent1"/>
         </w:rPr>
+      </w:pPr>
+      <w:r>
+        <w:rPr>
+          <w:b/>
+          <w:bCs/>
+          <w:color w:val="4472C4" w:themeColor="accent1"/>
+        </w:rPr>
+        <w:t>1.0.4-matrix-1.3-rc</w:t>
+      </w:r>
+      <w:r>
+        <w:rPr>
+          <w:b/>
+          <w:bCs/>
+          <w:color w:val="4472C4" w:themeColor="accent1"/>
+        </w:rPr>
         <w:t>/</w:t>
       </w:r>
       <w:r>
@@ -1213,99 +1495,6 @@
           <w:bCs/>
           <w:color w:val="4472C4" w:themeColor="accent1"/>
         </w:rPr>
-        <w:t>opdrachten_gereed</w:t>
-      </w:r>
-    </w:p>
-    <w:p>
-      <w:r>
-        <w:t>De bestanden die gereed zijn komen in deze directory.</w:t>
-      </w:r>
-    </w:p>
-    <w:p>
-      <w:pPr>
-        <w:rPr>
-          <w:b/>
-          <w:bCs/>
-        </w:rPr>
-      </w:pPr>
-      <w:r>
-        <w:t xml:space="preserve">Dan hebben we nog het script </w:t>
-      </w:r>
-      <w:r>
-        <w:rPr>
-          <w:b/>
-          <w:bCs/>
-        </w:rPr>
-        <w:t>create_all_sets</w:t>
-      </w:r>
-      <w:r>
-        <w:rPr>
-          <w:b/>
-          <w:bCs/>
-        </w:rPr>
-        <w:t>.sh</w:t>
-      </w:r>
-    </w:p>
-    <w:p>
-      <w:r>
-        <w:t>Dit</w:t>
-      </w:r>
-      <w:r>
-        <w:t xml:space="preserve"> script wordt opgestart vanuit de </w:t>
-      </w:r>
-      <w:r>
-        <w:rPr>
-          <w:b/>
-          <w:bCs/>
-        </w:rPr>
-        <w:t>1.0.4-matrix-1.3-rc/opdracht_voorbeeldbestanden</w:t>
-      </w:r>
-      <w:r>
-        <w:rPr>
-          <w:b/>
-          <w:bCs/>
-        </w:rPr>
-        <w:t xml:space="preserve"> </w:t>
-      </w:r>
-      <w:r>
-        <w:t>directory.</w:t>
-      </w:r>
-    </w:p>
-    <w:p>
-      <w:r>
-        <w:t>Het voert de unique-one.sh uit met de benodigde parameter. Het is een simpel script en spreekt voor zichzelf.</w:t>
-      </w:r>
-    </w:p>
-    <w:p>
-      <w:pPr>
-        <w:rPr>
-          <w:b/>
-          <w:bCs/>
-          <w:color w:val="4472C4" w:themeColor="accent1"/>
-        </w:rPr>
-      </w:pPr>
-      <w:r>
-        <w:rPr>
-          <w:b/>
-          <w:bCs/>
-          <w:color w:val="4472C4" w:themeColor="accent1"/>
-        </w:rPr>
-        <w:t>1.0.4-matrix-1.3-rc</w:t>
-      </w:r>
-      <w:r>
-        <w:rPr>
-          <w:b/>
-          <w:bCs/>
-          <w:color w:val="4472C4" w:themeColor="accent1"/>
-        </w:rPr>
-        <w:t>/</w:t>
-      </w:r>
-      <w:r>
-        <w:rPr>
-          <w:b/>
-          <w:bCs/>
-          <w:color w:val="4472C4" w:themeColor="accent1"/>
-        </w:rPr>
         <w:t>ID-Omkatter</w:t>
       </w:r>
     </w:p>
@@ -1324,13 +1513,7 @@
         </w:rPr>
       </w:pPr>
       <w:r>
-        <w:t xml:space="preserve">Het wordt gestart vanuit </w:t>
-      </w:r>
-      <w:r>
-        <w:t>unique-one.sh</w:t>
-      </w:r>
-      <w:r>
-        <w:t xml:space="preserve"> op regel 98 door: </w:t>
+        <w:t xml:space="preserve">Het wordt gestart vanuit unique-one.sh op regel 98 door: </w:t>
       </w:r>
       <w:r>
         <w:rPr>
@@ -1459,6 +1642,15 @@
         </w:rPr>
         <w:t>Vanuit “main” worden de andere targets aangeroepen</w:t>
       </w:r>
+    </w:p>
+    <w:p>
+      <w:pPr>
+        <w:rPr>
+          <w:b/>
+          <w:bCs/>
+          <w:highlight w:val="white"/>
+        </w:rPr>
+      </w:pPr>
     </w:p>
     <w:p/>
     <w:p>

</xml_diff>

<commit_message>
2021-09-08:1509: generated new test-set
</commit_message>
<xml_diff>
--- a/Validatie-beschrijving.docx
+++ b/Validatie-beschrijving.docx
@@ -57,7 +57,13 @@
         <w:t xml:space="preserve">geëxecuteerd </w:t>
       </w:r>
       <w:r>
-        <w:t xml:space="preserve"> is een machine van Marco Duiker. Dit is een Linux-machine. Er moet een SSH account worden aangevraagd, en daarin moet de </w:t>
+        <w:t xml:space="preserve"> is een machine van Marco Duiker. Dit is een Linux-machine. Er moet een SSH account worden aangevraagd, en daarin</w:t>
+      </w:r>
+      <w:r>
+        <w:t xml:space="preserve"> (in de root van de $HOME-directory)</w:t>
+      </w:r>
+      <w:r>
+        <w:t xml:space="preserve"> moet de </w:t>
       </w:r>
       <w:r>
         <w:t xml:space="preserve">git-repository van de </w:t>
@@ -68,6 +74,9 @@
       <w:r>
         <w:t xml:space="preserve"> worden gecloond.</w:t>
       </w:r>
+      <w:r>
+        <w:t xml:space="preserve"> Let op locatie zoals tussen haakjes weergegeven, want scripts gaan daar van uit.</w:t>
+      </w:r>
     </w:p>
     <w:p>
       <w:r>
@@ -77,6 +86,71 @@
     <w:p>
       <w:r>
         <w:t>De git-repository wordt gebruikt door de lokale PC en de Linux-machine van Marco Duiker te laten communiceren. Immers alle test-datasets die op de lokale PC worden gecreëerd en worden gepusht staan daarna beschikbaar in de remote repository, en kunnen gepulld worden op de Linux-machine</w:t>
+      </w:r>
+    </w:p>
+    <w:p>
+      <w:pPr>
+        <w:rPr>
+          <w:b/>
+          <w:bCs/>
+        </w:rPr>
+      </w:pPr>
+      <w:r>
+        <w:rPr>
+          <w:b/>
+          <w:bCs/>
+        </w:rPr>
+        <w:t xml:space="preserve">Naamgeving van </w:t>
+      </w:r>
+      <w:r>
+        <w:rPr>
+          <w:b/>
+          <w:bCs/>
+        </w:rPr>
+        <w:t>data-set</w:t>
+      </w:r>
+      <w:r>
+        <w:rPr>
+          <w:b/>
+          <w:bCs/>
+        </w:rPr>
+        <w:t>-d</w:t>
+      </w:r>
+      <w:r>
+        <w:rPr>
+          <w:b/>
+          <w:bCs/>
+        </w:rPr>
+        <w:t>irectories</w:t>
+      </w:r>
+    </w:p>
+    <w:p>
+      <w:r>
+        <w:t>Er mogen geen underscores (_) in de naam voorkomen. Meestal is de naam als volgt:</w:t>
+      </w:r>
+    </w:p>
+    <w:p>
+      <w:r>
+        <w:t>{Naam soort validatie regel}/{nummer validatieregel}</w:t>
+      </w:r>
+    </w:p>
+    <w:p>
+      <w:r>
+        <w:t>Bijvoorbeeld LVBB1003</w:t>
+      </w:r>
+    </w:p>
+    <w:p>
+      <w:r>
+        <w:t>Soms zijn er meer validatie-regels op een nummer van toepassing, bijvoorbeeld bij LVBB1501, daarin is de beschrijving: “</w:t>
+      </w:r>
+      <w:r>
+        <w:t>De  datumBekendmaking binnen de opdracht is een datum, is in juiste formaat (JJJJ-MM-DD) zijn en mag niet in het verleden liggen.</w:t>
+      </w:r>
+      <w:r>
+        <w:t>” Hier zijn twee test-datasets ingericht, een met een verkeerd formaat datum, en een met een datum die in het verleden ligt. Deze twee test-datasets heten: LVBB1501-1 en LVBB150</w:t>
+      </w:r>
+      <w:r>
+        <w:t>1-2 (let op, geen underscores maar streepje als koppelteken)</w:t>
       </w:r>
     </w:p>
     <w:p>
@@ -211,6 +285,7 @@
           <w:b/>
           <w:bCs/>
         </w:rPr>
+        <w:lastRenderedPageBreak/>
         <w:t>Creëren alle sets validatie-testbestanden</w:t>
       </w:r>
     </w:p>
@@ -264,17 +339,256 @@
       </w:r>
     </w:p>
     <w:p>
+      <w:r>
+        <w:t>Deze opdracht duurt ongeveer 2 uur (afhankelijk van machine)</w:t>
+      </w:r>
+    </w:p>
+    <w:p>
+      <w:pPr>
+        <w:rPr>
+          <w:b/>
+          <w:bCs/>
+        </w:rPr>
+      </w:pPr>
+      <w:r>
+        <w:rPr>
+          <w:b/>
+          <w:bCs/>
+        </w:rPr>
+        <w:t>Executeren</w:t>
+      </w:r>
+      <w:r>
+        <w:rPr>
+          <w:b/>
+          <w:bCs/>
+        </w:rPr>
+        <w:t xml:space="preserve"> (posten)</w:t>
+      </w:r>
+      <w:r>
+        <w:rPr>
+          <w:b/>
+          <w:bCs/>
+        </w:rPr>
+        <w:t xml:space="preserve"> van één data-s</w:t>
+      </w:r>
+      <w:r>
+        <w:rPr>
+          <w:b/>
+          <w:bCs/>
+        </w:rPr>
+        <w:t>et</w:t>
+      </w:r>
+    </w:p>
+    <w:p>
+      <w:r>
+        <w:t>O</w:t>
+      </w:r>
+      <w:r>
+        <w:t>p</w:t>
+      </w:r>
+      <w:r>
+        <w:t xml:space="preserve"> de machine van Marco Duiker waarop de repository gecloond is, ga naar de root van de repository en dan naar de versie-directory (zoals hierboven bedoeld)</w:t>
+      </w:r>
+    </w:p>
+    <w:p>
+      <w:r>
+        <w:t>Een test-data-set is een zip-bestand en bevindt zich altijd in de subdirectory: {versie-directory}/</w:t>
+      </w:r>
+      <w:r>
+        <w:t>opdracht_voorbeeldbestanden</w:t>
+      </w:r>
+      <w:r>
+        <w:t>/</w:t>
+      </w:r>
+      <w:r>
+        <w:t>opdrachten_gereed</w:t>
+      </w:r>
+      <w:r>
+        <w:t xml:space="preserve">. </w:t>
+      </w:r>
+      <w:r>
+        <w:t>Geef volgende com</w:t>
+      </w:r>
+      <w:r>
+        <w:t>mando</w:t>
+      </w:r>
+      <w:r>
+        <w:t>:</w:t>
+      </w:r>
+    </w:p>
+    <w:p>
+      <w:r>
+        <w:t>execute_tests</w:t>
+      </w:r>
+      <w:r>
+        <w:t>/</w:t>
+      </w:r>
+      <w:r>
+        <w:t>execute_one_without_rebuild</w:t>
+      </w:r>
+      <w:r>
+        <w:t xml:space="preserve">.sh </w:t>
+      </w:r>
+      <w:r>
+        <w:t>{versie-directory}/</w:t>
+      </w:r>
+      <w:r>
+        <w:t>opdracht_voorbeeldbestanden</w:t>
+      </w:r>
+      <w:r>
+        <w:t>/</w:t>
+      </w:r>
+      <w:r>
+        <w:t>opdrachten_gereed</w:t>
+      </w:r>
+      <w:r>
+        <w:t>/data-bestand.zip</w:t>
+      </w:r>
+    </w:p>
+    <w:p>
+      <w:r>
+        <w:t>Het resultaat van de validatie is vanuit de root van de repository  result/result.xml</w:t>
+      </w:r>
+    </w:p>
+    <w:p>
+      <w:pPr>
+        <w:rPr>
+          <w:b/>
+          <w:bCs/>
+          <w:lang w:val="en-GB"/>
+        </w:rPr>
+      </w:pPr>
+      <w:r>
+        <w:rPr>
+          <w:b/>
+          <w:bCs/>
+          <w:lang w:val="en-GB"/>
+        </w:rPr>
+        <w:t xml:space="preserve">Executeren (posten) van </w:t>
+      </w:r>
+      <w:r>
+        <w:rPr>
+          <w:b/>
+          <w:bCs/>
+          <w:lang w:val="en-GB"/>
+        </w:rPr>
+        <w:t>alle</w:t>
+      </w:r>
+      <w:r>
+        <w:rPr>
+          <w:b/>
+          <w:bCs/>
+          <w:lang w:val="en-GB"/>
+        </w:rPr>
+        <w:t xml:space="preserve"> data-set</w:t>
+      </w:r>
+      <w:r>
+        <w:rPr>
+          <w:b/>
+          <w:bCs/>
+          <w:lang w:val="en-GB"/>
+        </w:rPr>
+        <w:t>s</w:t>
+      </w:r>
+    </w:p>
+    <w:p>
+      <w:r>
+        <w:t>Op de machine van Marco Duiker waarop de repository gecloond is, ga naar de root van de repository en dan naar de versie-directory (zoals hierboven bedoeld)</w:t>
+      </w:r>
+    </w:p>
+    <w:p>
+      <w:pPr>
+        <w:rPr>
+          <w:lang w:val="en-GB"/>
+        </w:rPr>
+      </w:pPr>
+      <w:r>
+        <w:rPr>
+          <w:lang w:val="en-GB"/>
+        </w:rPr>
+        <w:t>Geef volgende commando:</w:t>
+      </w:r>
+    </w:p>
+    <w:p>
+      <w:pPr>
+        <w:rPr>
+          <w:lang w:val="en-GB"/>
+        </w:rPr>
+      </w:pPr>
+      <w:r>
+        <w:rPr>
+          <w:lang w:val="en-GB"/>
+        </w:rPr>
+        <w:t>execute_tests/execute_all_without_rebuild</w:t>
+      </w:r>
+      <w:r>
+        <w:rPr>
+          <w:lang w:val="en-GB"/>
+        </w:rPr>
+        <w:t>.sh</w:t>
+      </w:r>
+    </w:p>
+    <w:p>
+      <w:r>
+        <w:t>De resultaten komen in r</w:t>
+      </w:r>
+      <w:r>
+        <w:t>esult in een xml bestand, dat heet result09082021.xml (indien het op 9 augustus 2021 is gedaan)</w:t>
+      </w:r>
+    </w:p>
+    <w:p>
+      <w:pPr>
+        <w:rPr>
+          <w:b/>
+          <w:bCs/>
+        </w:rPr>
+      </w:pPr>
+      <w:r>
+        <w:rPr>
+          <w:b/>
+          <w:bCs/>
+        </w:rPr>
+        <w:t>Resultaat bestand omzetten naar E</w:t>
+      </w:r>
+      <w:r>
+        <w:rPr>
+          <w:b/>
+          <w:bCs/>
+        </w:rPr>
+        <w:t>xcel bestand</w:t>
+      </w:r>
+    </w:p>
+    <w:p>
+      <w:r>
+        <w:t xml:space="preserve">In de directory </w:t>
+      </w:r>
+      <w:r>
+        <w:t>excel-export</w:t>
+      </w:r>
+      <w:r>
+        <w:t xml:space="preserve"> bevindt z</w:t>
+      </w:r>
+      <w:r>
+        <w:t xml:space="preserve">ich het xsl-bestand: </w:t>
+      </w:r>
+      <w:r>
+        <w:t>create_excel_from_result</w:t>
+      </w:r>
+      <w:r>
+        <w:t xml:space="preserve">.xsl en </w:t>
+      </w:r>
+      <w:r>
+        <w:t>errors_index</w:t>
+      </w:r>
+      <w:r>
+        <w:t>.xml. Het eenvoudigste om dit te gebruiken is door de result***.xml van het test-resultaat in Oxygen te openen en dan te transformeren met deze xsl. Het resultaat is een Excel-sheet die in Excel kan worden geopend, en dan een mooie kleurrijke rapportage weergeeft voor niet technische gebruikers.</w:t>
+      </w:r>
+    </w:p>
+    <w:p>
       <w:pPr>
         <w:pStyle w:val="Kop1"/>
-        <w:rPr>
-          <w:lang w:val="en-GB"/>
-        </w:rPr>
-      </w:pPr>
-      <w:r>
-        <w:rPr>
-          <w:lang w:val="en-GB"/>
-        </w:rPr>
-        <w:lastRenderedPageBreak/>
+      </w:pPr>
+      <w:r>
         <w:t>Validatie-test-routines</w:t>
       </w:r>
     </w:p>
@@ -302,6 +616,7 @@
         </w:numPr>
       </w:pPr>
       <w:r>
+        <w:lastRenderedPageBreak/>
         <w:t>V</w:t>
       </w:r>
       <w:r>
@@ -478,135 +793,132 @@
         <w:t xml:space="preserve">In deze directory zitten de bron bestanden onderverdeeld naar validatie-type: BHKV, GEO, LVBB, OZON, STOP, TPOD. Daarnaast zitten er de directories AFBREEK, opdrachten_gereed, setscreate en VERWIJDERD in. AFBREEK is een voorbeeld hoe een afbreek-routine te programmeren, </w:t>
       </w:r>
       <w:r>
-        <w:t xml:space="preserve">heeft verder geen functie. In opdrachten_gereed komen de gegenereerde test-datasets. In setscreate zitten </w:t>
-      </w:r>
-      <w:r>
+        <w:t>heeft verder geen functie. In opdrachten_gereed komen de gegenereerde test-datasets. In setscreate zitten enkele utility scripts. En in VERWIJDERD zitten validatie-test bestanden waarvan de validatie is uitgezet. Ik bewaar ze toch, want je weet maar nooit.</w:t>
+      </w:r>
+    </w:p>
+    <w:p>
+      <w:pPr>
+        <w:rPr>
+          <w:b/>
+          <w:bCs/>
+        </w:rPr>
+      </w:pPr>
+      <w:r>
+        <w:rPr>
+          <w:b/>
+          <w:bCs/>
+        </w:rPr>
+        <w:t>1.0.4-matrix-1.3-rc/opdracht_voorbeeldbestanden</w:t>
+      </w:r>
+      <w:r>
+        <w:rPr>
+          <w:b/>
+          <w:bCs/>
+        </w:rPr>
+        <w:t>/BHKV</w:t>
+      </w:r>
+    </w:p>
+    <w:p>
+      <w:pPr>
+        <w:rPr>
+          <w:b/>
+          <w:bCs/>
+        </w:rPr>
+      </w:pPr>
+      <w:r>
+        <w:rPr>
+          <w:b/>
+          <w:bCs/>
+        </w:rPr>
+        <w:t>1.0.4-matrix-1.3-rc/opdracht_voorbeeldbestanden</w:t>
+      </w:r>
+      <w:r>
+        <w:rPr>
+          <w:b/>
+          <w:bCs/>
+        </w:rPr>
+        <w:t>/GEO</w:t>
+      </w:r>
+    </w:p>
+    <w:p>
+      <w:pPr>
+        <w:rPr>
+          <w:b/>
+          <w:bCs/>
+        </w:rPr>
+      </w:pPr>
+      <w:r>
+        <w:rPr>
+          <w:b/>
+          <w:bCs/>
+        </w:rPr>
+        <w:t>1.0.4-matrix-1.3-rc/opdracht_voorbeeldbestanden</w:t>
+      </w:r>
+      <w:r>
+        <w:rPr>
+          <w:b/>
+          <w:bCs/>
+        </w:rPr>
+        <w:t>/LVBB_</w:t>
+      </w:r>
+    </w:p>
+    <w:p>
+      <w:pPr>
+        <w:rPr>
+          <w:b/>
+          <w:bCs/>
+        </w:rPr>
+      </w:pPr>
+      <w:r>
+        <w:rPr>
+          <w:b/>
+          <w:bCs/>
+        </w:rPr>
+        <w:t>1.0.4-matrix-1.3-rc/opdracht_voorbeeldbestanden</w:t>
+      </w:r>
+      <w:r>
+        <w:rPr>
+          <w:b/>
+          <w:bCs/>
+        </w:rPr>
+        <w:t>/OZON</w:t>
+      </w:r>
+    </w:p>
+    <w:p>
+      <w:pPr>
+        <w:rPr>
+          <w:b/>
+          <w:bCs/>
+        </w:rPr>
+      </w:pPr>
+      <w:r>
+        <w:rPr>
+          <w:b/>
+          <w:bCs/>
+        </w:rPr>
+        <w:t>1.0.4-matrix-1.3-rc/opdracht_voorbeeldbestanden</w:t>
+      </w:r>
+      <w:r>
+        <w:rPr>
+          <w:b/>
+          <w:bCs/>
+        </w:rPr>
+        <w:t>/STOP</w:t>
+      </w:r>
+    </w:p>
+    <w:p>
+      <w:pPr>
+        <w:rPr>
+          <w:b/>
+          <w:bCs/>
+        </w:rPr>
+      </w:pPr>
+      <w:r>
+        <w:rPr>
+          <w:b/>
+          <w:bCs/>
+        </w:rPr>
         <w:lastRenderedPageBreak/>
-        <w:t>enkele utility scripts. En in VERWIJDERD zitten validatie-test bestanden waarvan de validatie is uitgezet. Ik bewaar ze toch, want je weet maar nooit.</w:t>
-      </w:r>
-    </w:p>
-    <w:p>
-      <w:pPr>
-        <w:rPr>
-          <w:b/>
-          <w:bCs/>
-        </w:rPr>
-      </w:pPr>
-      <w:r>
-        <w:rPr>
-          <w:b/>
-          <w:bCs/>
-        </w:rPr>
-        <w:t>1.0.4-matrix-1.3-rc/opdracht_voorbeeldbestanden</w:t>
-      </w:r>
-      <w:r>
-        <w:rPr>
-          <w:b/>
-          <w:bCs/>
-        </w:rPr>
-        <w:t>/BHKV</w:t>
-      </w:r>
-    </w:p>
-    <w:p>
-      <w:pPr>
-        <w:rPr>
-          <w:b/>
-          <w:bCs/>
-        </w:rPr>
-      </w:pPr>
-      <w:r>
-        <w:rPr>
-          <w:b/>
-          <w:bCs/>
-        </w:rPr>
-        <w:t>1.0.4-matrix-1.3-rc/opdracht_voorbeeldbestanden</w:t>
-      </w:r>
-      <w:r>
-        <w:rPr>
-          <w:b/>
-          <w:bCs/>
-        </w:rPr>
-        <w:t>/GEO</w:t>
-      </w:r>
-    </w:p>
-    <w:p>
-      <w:pPr>
-        <w:rPr>
-          <w:b/>
-          <w:bCs/>
-        </w:rPr>
-      </w:pPr>
-      <w:r>
-        <w:rPr>
-          <w:b/>
-          <w:bCs/>
-        </w:rPr>
-        <w:t>1.0.4-matrix-1.3-rc/opdracht_voorbeeldbestanden</w:t>
-      </w:r>
-      <w:r>
-        <w:rPr>
-          <w:b/>
-          <w:bCs/>
-        </w:rPr>
-        <w:t>/LVBB_</w:t>
-      </w:r>
-    </w:p>
-    <w:p>
-      <w:pPr>
-        <w:rPr>
-          <w:b/>
-          <w:bCs/>
-        </w:rPr>
-      </w:pPr>
-      <w:r>
-        <w:rPr>
-          <w:b/>
-          <w:bCs/>
-        </w:rPr>
-        <w:t>1.0.4-matrix-1.3-rc/opdracht_voorbeeldbestanden</w:t>
-      </w:r>
-      <w:r>
-        <w:rPr>
-          <w:b/>
-          <w:bCs/>
-        </w:rPr>
-        <w:t>/OZON</w:t>
-      </w:r>
-    </w:p>
-    <w:p>
-      <w:pPr>
-        <w:rPr>
-          <w:b/>
-          <w:bCs/>
-        </w:rPr>
-      </w:pPr>
-      <w:r>
-        <w:rPr>
-          <w:b/>
-          <w:bCs/>
-        </w:rPr>
-        <w:t>1.0.4-matrix-1.3-rc/opdracht_voorbeeldbestanden</w:t>
-      </w:r>
-      <w:r>
-        <w:rPr>
-          <w:b/>
-          <w:bCs/>
-        </w:rPr>
-        <w:t>/STOP</w:t>
-      </w:r>
-    </w:p>
-    <w:p>
-      <w:pPr>
-        <w:rPr>
-          <w:b/>
-          <w:bCs/>
-        </w:rPr>
-      </w:pPr>
-      <w:r>
-        <w:rPr>
-          <w:b/>
-          <w:bCs/>
-        </w:rPr>
         <w:t>1.0.4-matrix-1.3-rc/opdracht_voorbeeldbestanden</w:t>
       </w:r>
       <w:r>
@@ -1143,41 +1455,44 @@
           <w:sz w:val="16"/>
           <w:szCs w:val="16"/>
         </w:rPr>
+        <w:t>/c/Users/Default.DESKTOP-NDDI22K/Documents/Geonovum/github/xml_validatietestcontent/1.0.4-matrix-1.3-rc/ID-Omkatter/resultaat</w:t>
+      </w:r>
+    </w:p>
+    <w:p>
+      <w:pPr>
+        <w:rPr>
+          <w:i/>
+          <w:iCs/>
+          <w:sz w:val="16"/>
+          <w:szCs w:val="16"/>
+        </w:rPr>
+      </w:pPr>
+      <w:r>
+        <w:rPr>
+          <w:i/>
+          <w:iCs/>
+          <w:sz w:val="16"/>
+          <w:szCs w:val="16"/>
+        </w:rPr>
+        <w:t>git add /c/Users/Default.DESKTOP-NDDI22K/Documents/Geonovum/github/xml_validatietestcontent/1.0.4-matrix-1.3-rc/opdracht_voorbeeldbestanden/OZON/OZON0065/*</w:t>
+      </w:r>
+    </w:p>
+    <w:p>
+      <w:r>
+        <w:t>Je kunt zien dat</w:t>
+      </w:r>
+      <w:r>
+        <w:t xml:space="preserve"> een build-script wordt uitgevoerd, vervolgens wordt alles aan git toegevoegd, ook de uitvoerbare dataset die bedoeld is om te posten richting LVBB. De oude dataset is verwijderd. De naam van de dataset is als volgt opgebouwd: o[validatienummer][datum/tijd] en het woordje b0v</w:t>
+      </w:r>
+      <w:r>
+        <w:t xml:space="preserve"> (valideren) of b0p (publiceren) of b0a (afbreken) of b1a (als tweede afbreken)</w:t>
+      </w:r>
+      <w:r>
+        <w:t xml:space="preserve">. Valideren geeft aan dat het een opdracht tot validatie is, b0 geeft aan dat het de 0 versie is. De b samen met de 0 staan </w:t>
+      </w:r>
+      <w:r>
         <w:lastRenderedPageBreak/>
-        <w:t>/c/Users/Default.DESKTOP-NDDI22K/Documents/Geonovum/github/xml_validatietestcontent/1.0.4-matrix-1.3-rc/ID-Omkatter/resultaat</w:t>
-      </w:r>
-    </w:p>
-    <w:p>
-      <w:pPr>
-        <w:rPr>
-          <w:i/>
-          <w:iCs/>
-          <w:sz w:val="16"/>
-          <w:szCs w:val="16"/>
-        </w:rPr>
-      </w:pPr>
-      <w:r>
-        <w:rPr>
-          <w:i/>
-          <w:iCs/>
-          <w:sz w:val="16"/>
-          <w:szCs w:val="16"/>
-        </w:rPr>
-        <w:t>git add /c/Users/Default.DESKTOP-NDDI22K/Documents/Geonovum/github/xml_validatietestcontent/1.0.4-matrix-1.3-rc/opdracht_voorbeeldbestanden/OZON/OZON0065/*</w:t>
-      </w:r>
-    </w:p>
-    <w:p>
-      <w:r>
-        <w:t>Je kunt zien dat</w:t>
-      </w:r>
-      <w:r>
-        <w:t xml:space="preserve"> een build-script wordt uitgevoerd, vervolgens wordt alles aan git toegevoegd, ook de uitvoerbare dataset die bedoeld is om te posten richting LVBB. De oude dataset is verwijderd. De naam van de dataset is als volgt opgebouwd: o[validatienummer][datum/tijd] en het woordje b0v</w:t>
-      </w:r>
-      <w:r>
-        <w:t xml:space="preserve"> (valideren) of b0p (publiceren) of b0a (afbreken) of b1a (als tweede afbreken)</w:t>
-      </w:r>
-      <w:r>
-        <w:t>. Valideren geeft aan dat het een opdracht tot validatie is, b0 geeft aan dat het de 0 versie is. De b samen met de 0 staan voor de volgorde van afhandelingen. Soms bestaat een test uit meerdere data-sets, die dan ook op een bepaalde volgorde worden opgeruimd. De b0, of z0 of z1 zorgen hiervoor.</w:t>
+        <w:t>voor de volgorde van afhandelingen. Soms bestaat een test uit meerdere data-sets, die dan ook op een bepaalde volgorde worden opgeruimd. De b0, of z0 of z1 zorgen hiervoor.</w:t>
       </w:r>
     </w:p>
     <w:p>
@@ -1545,56 +1860,56 @@
         <w:rPr>
           <w:highlight w:val="white"/>
         </w:rPr>
+        <w:t>Belangrijk in dit script zijn de bron en resultaat directories. De scripts zorgen ervoor dat dat goed komt, maar het is wel goed om het te begrijpen. Alle zaken die in een opdracht staan (met een ant-commando worden uitgevoerd) krijgen verwante identifiers. Het zijn gekoppelde data-sets, meestal betreft het een oorspronkelijke dataset plus een gewijzigde dataset. En afbreek-routines om publicaties af te breken, zoals uitgelegd in voorbeeld.</w:t>
+      </w:r>
+    </w:p>
+    <w:p>
+      <w:pPr>
+        <w:rPr>
+          <w:highlight w:val="white"/>
+        </w:rPr>
+      </w:pPr>
+      <w:r>
+        <w:rPr>
+          <w:highlight w:val="white"/>
+        </w:rPr>
+        <w:t>Het script zet de datasets in de bron-directories en haalt de resultaten op in de resultaat-directories. De temp-directory is voor intern gebruik.</w:t>
+      </w:r>
+    </w:p>
+    <w:p>
+      <w:pPr>
+        <w:rPr>
+          <w:highlight w:val="white"/>
+        </w:rPr>
+      </w:pPr>
+      <w:r>
+        <w:rPr>
+          <w:highlight w:val="white"/>
+        </w:rPr>
+        <w:t>Ik ga het toch uitleggen</w:t>
+      </w:r>
+      <w:r>
+        <w:rPr>
+          <w:highlight w:val="white"/>
+        </w:rPr>
+        <w:t>, deels als commentaar in de build.xml</w:t>
+      </w:r>
+    </w:p>
+    <w:p>
+      <w:pPr>
+        <w:rPr>
+          <w:b/>
+          <w:bCs/>
+          <w:highlight w:val="white"/>
+        </w:rPr>
+      </w:pPr>
+      <w:r>
+        <w:rPr>
+          <w:b/>
+          <w:bCs/>
+          <w:highlight w:val="white"/>
+        </w:rPr>
         <w:lastRenderedPageBreak/>
-        <w:t>Belangrijk in dit script zijn de bron en resultaat directories. De scripts zorgen ervoor dat dat goed komt, maar het is wel goed om het te begrijpen. Alle zaken die in een opdracht staan (met een ant-commando worden uitgevoerd) krijgen verwante identifiers. Het zijn gekoppelde data-sets, meestal betreft het een oorspronkelijke dataset plus een gewijzigde dataset. En afbreek-routines om publicaties af te breken, zoals uitgelegd in voorbeeld.</w:t>
-      </w:r>
-    </w:p>
-    <w:p>
-      <w:pPr>
-        <w:rPr>
-          <w:highlight w:val="white"/>
-        </w:rPr>
-      </w:pPr>
-      <w:r>
-        <w:rPr>
-          <w:highlight w:val="white"/>
-        </w:rPr>
-        <w:t>Het script zet de datasets in de bron-directories en haalt de resultaten op in de resultaat-directories. De temp-directory is voor intern gebruik.</w:t>
-      </w:r>
-    </w:p>
-    <w:p>
-      <w:pPr>
-        <w:rPr>
-          <w:highlight w:val="white"/>
-        </w:rPr>
-      </w:pPr>
-      <w:r>
-        <w:rPr>
-          <w:highlight w:val="white"/>
-        </w:rPr>
-        <w:t>Ik ga het toch uitleggen</w:t>
-      </w:r>
-      <w:r>
-        <w:rPr>
-          <w:highlight w:val="white"/>
-        </w:rPr>
-        <w:t>, deels als commentaar in de build.xml</w:t>
-      </w:r>
-    </w:p>
-    <w:p>
-      <w:pPr>
-        <w:rPr>
-          <w:b/>
-          <w:bCs/>
-          <w:highlight w:val="white"/>
-        </w:rPr>
-      </w:pPr>
-      <w:r>
-        <w:rPr>
-          <w:b/>
-          <w:bCs/>
-          <w:highlight w:val="white"/>
-        </w:rPr>
         <w:t>Build.xml</w:t>
       </w:r>
     </w:p>

</xml_diff>

<commit_message>
2021-10-06:1340: generated new test-set
</commit_message>
<xml_diff>
--- a/Validatie-beschrijving.docx
+++ b/Validatie-beschrijving.docx
@@ -28,12 +28,28 @@
     </w:p>
     <w:p>
       <w:r>
-        <w:t>Op de lokale PC is een POSIX-BASH-shell nodig omdat de scripts die gebruikt worden daar van uitgaan. Zelf gebruik ik de MINGW64 die met github-client wordt meegeleverd.</w:t>
-      </w:r>
-    </w:p>
-    <w:p>
-      <w:r>
-        <w:t xml:space="preserve">De machine waar de postings worden </w:t>
+        <w:t xml:space="preserve">Op de lokale PC is een POSIX-BASH-shell nodig omdat de scripts die gebruikt worden daar van uitgaan. Zelf gebruik ik de MINGW64 die met </w:t>
+      </w:r>
+      <w:proofErr w:type="spellStart"/>
+      <w:r>
+        <w:t>github</w:t>
+      </w:r>
+      <w:proofErr w:type="spellEnd"/>
+      <w:r>
+        <w:t>-client wordt meegeleverd.</w:t>
+      </w:r>
+    </w:p>
+    <w:p>
+      <w:r>
+        <w:t xml:space="preserve">De machine waar de </w:t>
+      </w:r>
+      <w:proofErr w:type="spellStart"/>
+      <w:r>
+        <w:t>postings</w:t>
+      </w:r>
+      <w:proofErr w:type="spellEnd"/>
+      <w:r>
+        <w:t xml:space="preserve"> worden </w:t>
       </w:r>
       <w:r>
         <w:t xml:space="preserve">geëxecuteerd </w:t>
@@ -48,13 +64,31 @@
         <w:t xml:space="preserve"> moet de </w:t>
       </w:r>
       <w:r>
-        <w:t xml:space="preserve">git-repository van de </w:t>
-      </w:r>
+        <w:t>git-</w:t>
+      </w:r>
+      <w:proofErr w:type="spellStart"/>
+      <w:r>
+        <w:t>repository</w:t>
+      </w:r>
+      <w:proofErr w:type="spellEnd"/>
+      <w:r>
+        <w:t xml:space="preserve"> van de </w:t>
+      </w:r>
+      <w:proofErr w:type="spellStart"/>
       <w:r>
         <w:t>xml_validatietestcontent</w:t>
       </w:r>
-      <w:r>
-        <w:t xml:space="preserve"> worden gecloond.</w:t>
+      <w:proofErr w:type="spellEnd"/>
+      <w:r>
+        <w:t xml:space="preserve"> worden </w:t>
+      </w:r>
+      <w:proofErr w:type="spellStart"/>
+      <w:r>
+        <w:t>gecloond</w:t>
+      </w:r>
+      <w:proofErr w:type="spellEnd"/>
+      <w:r>
+        <w:t>.</w:t>
       </w:r>
       <w:r>
         <w:t xml:space="preserve"> Let op locatie zoals tussen haakjes weergegeven, want scripts gaan daar van uit.</w:t>
@@ -62,12 +96,44 @@
     </w:p>
     <w:p>
       <w:r>
-        <w:t>De machine van Marco Duiker is speciaal omdat daarop een secure account richting LVBB bestaat, en omdat er een aantal ondersteunende Python-scripts staan die vanuit de BSH-scripts uit de repository worden gebruikt.</w:t>
-      </w:r>
-    </w:p>
-    <w:p>
-      <w:r>
-        <w:t>De git-repository wordt gebruikt door de lokale PC en de Linux-machine van Marco Duiker te laten communiceren. Immers alle test-datasets die op de lokale PC worden gecreëerd en worden gepusht staan daarna beschikbaar in de remote repository, en kunnen gepulld worden op de Linux-machine</w:t>
+        <w:t xml:space="preserve">De machine van Marco Duiker is speciaal omdat daarop een secure account richting LVBB bestaat, en omdat er een aantal ondersteunende Python-scripts staan die vanuit de BSH-scripts uit de </w:t>
+      </w:r>
+      <w:proofErr w:type="spellStart"/>
+      <w:r>
+        <w:t>repository</w:t>
+      </w:r>
+      <w:proofErr w:type="spellEnd"/>
+      <w:r>
+        <w:t xml:space="preserve"> worden gebruikt.</w:t>
+      </w:r>
+    </w:p>
+    <w:p>
+      <w:r>
+        <w:t>De git-</w:t>
+      </w:r>
+      <w:proofErr w:type="spellStart"/>
+      <w:r>
+        <w:t>repository</w:t>
+      </w:r>
+      <w:proofErr w:type="spellEnd"/>
+      <w:r>
+        <w:t xml:space="preserve"> wordt gebruikt door de lokale PC en de Linux-machine van Marco Duiker te laten communiceren. Immers alle test-datasets die op de lokale PC worden gecreëerd en worden gepusht staan daarna beschikbaar in de remote </w:t>
+      </w:r>
+      <w:proofErr w:type="spellStart"/>
+      <w:r>
+        <w:t>repository</w:t>
+      </w:r>
+      <w:proofErr w:type="spellEnd"/>
+      <w:r>
+        <w:t xml:space="preserve">, en kunnen </w:t>
+      </w:r>
+      <w:proofErr w:type="spellStart"/>
+      <w:r>
+        <w:t>gepulld</w:t>
+      </w:r>
+      <w:proofErr w:type="spellEnd"/>
+      <w:r>
+        <w:t xml:space="preserve"> worden op de Linux-machine</w:t>
       </w:r>
     </w:p>
     <w:p>
@@ -101,7 +167,15 @@
     </w:p>
     <w:p>
       <w:r>
-        <w:t>Er mogen geen underscores (_) in de naam voorkomen. Meestal is de naam als volgt:</w:t>
+        <w:t xml:space="preserve">Er mogen geen </w:t>
+      </w:r>
+      <w:proofErr w:type="spellStart"/>
+      <w:r>
+        <w:t>underscores</w:t>
+      </w:r>
+      <w:proofErr w:type="spellEnd"/>
+      <w:r>
+        <w:t xml:space="preserve"> (_) in de naam voorkomen. Meestal is de naam als volgt:</w:t>
       </w:r>
     </w:p>
     <w:p>
@@ -119,13 +193,29 @@
         <w:t>Soms zijn er meer validatie-regels op een nummer van toepassing, bijvoorbeeld bij LVBB1501, daarin is de beschrijving: “</w:t>
       </w:r>
       <w:r>
-        <w:t>De  datumBekendmaking binnen de opdracht is een datum, is in juiste formaat (JJJJ-MM-DD) zijn en mag niet in het verleden liggen.</w:t>
+        <w:t xml:space="preserve">De  </w:t>
+      </w:r>
+      <w:proofErr w:type="spellStart"/>
+      <w:r>
+        <w:t>datumBekendmaking</w:t>
+      </w:r>
+      <w:proofErr w:type="spellEnd"/>
+      <w:r>
+        <w:t xml:space="preserve"> binnen de opdracht is een datum, is in juiste formaat (JJJJ-MM-DD) zijn en mag niet in het verleden liggen.</w:t>
       </w:r>
       <w:r>
         <w:t>” Hier zijn twee test-datasets ingericht, een met een verkeerd formaat datum, en een met een datum die in het verleden ligt. Deze twee test-datasets heten: LVBB1501-1 en LVBB150</w:t>
       </w:r>
       <w:r>
-        <w:t>1-2 (let op, geen underscores maar streepje als koppelteken)</w:t>
+        <w:t xml:space="preserve">1-2 (let op, geen </w:t>
+      </w:r>
+      <w:proofErr w:type="spellStart"/>
+      <w:r>
+        <w:t>underscores</w:t>
+      </w:r>
+      <w:proofErr w:type="spellEnd"/>
+      <w:r>
+        <w:t xml:space="preserve"> maar streepje als koppelteken)</w:t>
       </w:r>
     </w:p>
     <w:p>
@@ -165,7 +255,15 @@
     </w:p>
     <w:p>
       <w:r>
-        <w:t>Hierin staat de STOP-versie en de OW versie verwerkt. Ook het script om te genereren in de root van de repository wordt mutatis mutandis aangepast.</w:t>
+        <w:t xml:space="preserve">Hierin staat de STOP-versie en de OW versie verwerkt. Ook het script om te genereren in de root van de </w:t>
+      </w:r>
+      <w:proofErr w:type="spellStart"/>
+      <w:r>
+        <w:t>repository</w:t>
+      </w:r>
+      <w:proofErr w:type="spellEnd"/>
+      <w:r>
+        <w:t xml:space="preserve"> wordt mutatis mutandis aangepast.</w:t>
       </w:r>
     </w:p>
     <w:p>
@@ -213,12 +311,25 @@
     </w:p>
     <w:p>
       <w:r>
-        <w:t>Vanuit de directory gedacht die niet eindigt op generate-only</w:t>
-      </w:r>
-    </w:p>
-    <w:p>
-      <w:r>
-        <w:t>Ga naar de directory boven die waarin de xml’s van de testdata staan, geef volgende commando (voorbeeld):</w:t>
+        <w:t xml:space="preserve">Vanuit de directory gedacht die niet eindigt op </w:t>
+      </w:r>
+      <w:proofErr w:type="spellStart"/>
+      <w:r>
+        <w:t>generate-only</w:t>
+      </w:r>
+      <w:proofErr w:type="spellEnd"/>
+    </w:p>
+    <w:p>
+      <w:r>
+        <w:t xml:space="preserve">Ga naar de directory boven die waarin de </w:t>
+      </w:r>
+      <w:proofErr w:type="spellStart"/>
+      <w:r>
+        <w:t>xml’s</w:t>
+      </w:r>
+      <w:proofErr w:type="spellEnd"/>
+      <w:r>
+        <w:t xml:space="preserve"> van de testdata staan, geef volgende commando (voorbeeld):</w:t>
       </w:r>
     </w:p>
     <w:p>
@@ -243,7 +354,23 @@
         <w:t>De</w:t>
       </w:r>
       <w:r>
-        <w:t xml:space="preserve"> geraakte en betrokken bestanden worden aangemeld op git, er is nog een “git commit” en een “git push” nodig om ze in de remote repository te krijgen</w:t>
+        <w:t xml:space="preserve"> geraakte en betrokken bestanden worden aangemeld op git, er is nog een “git </w:t>
+      </w:r>
+      <w:proofErr w:type="spellStart"/>
+      <w:r>
+        <w:t>commit</w:t>
+      </w:r>
+      <w:proofErr w:type="spellEnd"/>
+      <w:r>
+        <w:t xml:space="preserve">” en een “git push” nodig om ze in de remote </w:t>
+      </w:r>
+      <w:proofErr w:type="spellStart"/>
+      <w:r>
+        <w:t>repository</w:t>
+      </w:r>
+      <w:proofErr w:type="spellEnd"/>
+      <w:r>
+        <w:t xml:space="preserve"> te krijgen</w:t>
       </w:r>
     </w:p>
     <w:p>
@@ -264,8 +391,13 @@
     </w:p>
     <w:p>
       <w:r>
-        <w:t>Ga naar de root van deze repository</w:t>
-      </w:r>
+        <w:t xml:space="preserve">Ga naar de root van deze </w:t>
+      </w:r>
+      <w:proofErr w:type="spellStart"/>
+      <w:r>
+        <w:t>repository</w:t>
+      </w:r>
+      <w:proofErr w:type="spellEnd"/>
       <w:r>
         <w:t xml:space="preserve">, run vanuit deze positie het shell-script: </w:t>
       </w:r>
@@ -285,7 +417,15 @@
     </w:p>
     <w:p>
       <w:r>
-        <w:t xml:space="preserve">Aan het einde van dit shell-script wordt wel een “git commit” uitgevoerd, maar geen “git push”. </w:t>
+        <w:t xml:space="preserve">Aan het einde van dit shell-script wordt wel een “git </w:t>
+      </w:r>
+      <w:proofErr w:type="spellStart"/>
+      <w:r>
+        <w:t>commit</w:t>
+      </w:r>
+      <w:proofErr w:type="spellEnd"/>
+      <w:r>
+        <w:t xml:space="preserve">” uitgevoerd, maar geen “git push”. </w:t>
       </w:r>
       <w:r>
         <w:t xml:space="preserve"> Die moet nog worden gedaan.</w:t>
@@ -322,7 +462,15 @@
           <w:b/>
           <w:bCs/>
         </w:rPr>
-        <w:t xml:space="preserve"> van één data-s</w:t>
+        <w:t xml:space="preserve"> van één </w:t>
+      </w:r>
+      <w:proofErr w:type="spellStart"/>
+      <w:r>
+        <w:rPr>
+          <w:b/>
+          <w:bCs/>
+        </w:rPr>
+        <w:t>data-s</w:t>
       </w:r>
       <w:r>
         <w:rPr>
@@ -331,6 +479,7 @@
         </w:rPr>
         <w:t>et</w:t>
       </w:r>
+      <w:proofErr w:type="spellEnd"/>
     </w:p>
     <w:p>
       <w:r>
@@ -340,8 +489,131 @@
         <w:t>p</w:t>
       </w:r>
       <w:r>
-        <w:t xml:space="preserve"> de machine van Marco Duiker waarop de repository gecloond is, ga naar de root van de repository en dan naar de versie-directory (zoals hierboven bedoeld)</w:t>
-      </w:r>
+        <w:t xml:space="preserve"> de machine van Marco Duiker waarop de </w:t>
+      </w:r>
+      <w:proofErr w:type="spellStart"/>
+      <w:r>
+        <w:t>repository</w:t>
+      </w:r>
+      <w:proofErr w:type="spellEnd"/>
+      <w:r>
+        <w:t xml:space="preserve"> </w:t>
+      </w:r>
+      <w:proofErr w:type="spellStart"/>
+      <w:r>
+        <w:t>gecloond</w:t>
+      </w:r>
+      <w:proofErr w:type="spellEnd"/>
+      <w:r>
+        <w:t xml:space="preserve"> is, ga naar de root van de </w:t>
+      </w:r>
+      <w:proofErr w:type="spellStart"/>
+      <w:r>
+        <w:t>repository</w:t>
+      </w:r>
+      <w:proofErr w:type="spellEnd"/>
+      <w:r>
+        <w:t xml:space="preserve"> en dan naar de versie-directory (zoals hierboven bedoeld)</w:t>
+      </w:r>
+    </w:p>
+    <w:p>
+      <w:r>
+        <w:t>Zorg dat de volgende python modules er zijn. Door het volgende commando te geven (1 keer)</w:t>
+      </w:r>
+    </w:p>
+    <w:p>
+      <w:pPr>
+        <w:pStyle w:val="Lijstalinea"/>
+        <w:numPr>
+          <w:ilvl w:val="0"/>
+          <w:numId w:val="2"/>
+        </w:numPr>
+        <w:rPr>
+          <w:lang w:val="en-US"/>
+        </w:rPr>
+      </w:pPr>
+      <w:r>
+        <w:rPr>
+          <w:lang w:val="en-US"/>
+        </w:rPr>
+        <w:t xml:space="preserve">pip3 install </w:t>
+      </w:r>
+      <w:proofErr w:type="spellStart"/>
+      <w:r>
+        <w:rPr>
+          <w:lang w:val="en-US"/>
+        </w:rPr>
+        <w:t>yamllint</w:t>
+      </w:r>
+      <w:proofErr w:type="spellEnd"/>
+      <w:r>
+        <w:rPr>
+          <w:lang w:val="en-US"/>
+        </w:rPr>
+        <w:t xml:space="preserve"> </w:t>
+      </w:r>
+      <w:proofErr w:type="spellStart"/>
+      <w:r>
+        <w:rPr>
+          <w:lang w:val="en-US"/>
+        </w:rPr>
+        <w:t>xlwt</w:t>
+      </w:r>
+      <w:proofErr w:type="spellEnd"/>
+      <w:r>
+        <w:rPr>
+          <w:lang w:val="en-US"/>
+        </w:rPr>
+        <w:t xml:space="preserve"> untangle </w:t>
+      </w:r>
+      <w:proofErr w:type="spellStart"/>
+      <w:r>
+        <w:rPr>
+          <w:lang w:val="en-US"/>
+        </w:rPr>
+        <w:t>lxml</w:t>
+      </w:r>
+      <w:proofErr w:type="spellEnd"/>
+      <w:r>
+        <w:rPr>
+          <w:lang w:val="en-US"/>
+        </w:rPr>
+        <w:t xml:space="preserve"> </w:t>
+      </w:r>
+      <w:r>
+        <w:rPr>
+          <w:lang w:val="en-US"/>
+        </w:rPr>
+        <w:t>pandas</w:t>
+      </w:r>
+      <w:r>
+        <w:rPr>
+          <w:lang w:val="en-US"/>
+        </w:rPr>
+        <w:t xml:space="preserve"> </w:t>
+      </w:r>
+      <w:proofErr w:type="spellStart"/>
+      <w:r>
+        <w:rPr>
+          <w:lang w:val="en-US"/>
+        </w:rPr>
+        <w:t>fiona</w:t>
+      </w:r>
+      <w:proofErr w:type="spellEnd"/>
+      <w:r>
+        <w:rPr>
+          <w:lang w:val="en-US"/>
+        </w:rPr>
+        <w:t xml:space="preserve"> shapely</w:t>
+      </w:r>
+    </w:p>
+    <w:p>
+      <w:pPr>
+        <w:pStyle w:val="Lijstalinea"/>
+        <w:rPr>
+          <w:lang w:val="en-US"/>
+        </w:rPr>
+      </w:pPr>
     </w:p>
     <w:p>
       <w:r>
@@ -391,40 +663,111 @@
     </w:p>
     <w:p>
       <w:r>
-        <w:t>Het resultaat van de validatie is vanuit de root van de repository  result/result.xml</w:t>
-      </w:r>
-    </w:p>
-    <w:p>
-      <w:pPr>
-        <w:rPr>
-          <w:b/>
-          <w:bCs/>
-        </w:rPr>
-      </w:pPr>
-      <w:r>
-        <w:rPr>
-          <w:b/>
-          <w:bCs/>
-        </w:rPr>
-        <w:t>Executeren (posten) van alle data-sets</w:t>
-      </w:r>
-    </w:p>
-    <w:p>
-      <w:r>
-        <w:t>Op de machine van Marco Duiker waarop de repository gecloond is, ga naar de root van de repository en dan naar de versie-directory (zoals hierboven bedoeld)</w:t>
-      </w:r>
-    </w:p>
-    <w:p>
-      <w:pPr>
-        <w:rPr>
-          <w:lang w:val="en-GB"/>
-        </w:rPr>
-      </w:pPr>
-      <w:r>
-        <w:rPr>
-          <w:lang w:val="en-GB"/>
-        </w:rPr>
-        <w:t>Geef volgende commando:</w:t>
+        <w:t xml:space="preserve">Het resultaat van de validatie is vanuit de root van de </w:t>
+      </w:r>
+      <w:proofErr w:type="spellStart"/>
+      <w:r>
+        <w:t>repository</w:t>
+      </w:r>
+      <w:proofErr w:type="spellEnd"/>
+      <w:r>
+        <w:t xml:space="preserve">  </w:t>
+      </w:r>
+      <w:proofErr w:type="spellStart"/>
+      <w:r>
+        <w:t>result</w:t>
+      </w:r>
+      <w:proofErr w:type="spellEnd"/>
+      <w:r>
+        <w:t>/result.xml</w:t>
+      </w:r>
+    </w:p>
+    <w:p>
+      <w:pPr>
+        <w:rPr>
+          <w:b/>
+          <w:bCs/>
+        </w:rPr>
+      </w:pPr>
+      <w:r>
+        <w:rPr>
+          <w:b/>
+          <w:bCs/>
+        </w:rPr>
+        <w:t xml:space="preserve">Executeren (posten) van alle </w:t>
+      </w:r>
+      <w:proofErr w:type="spellStart"/>
+      <w:r>
+        <w:rPr>
+          <w:b/>
+          <w:bCs/>
+        </w:rPr>
+        <w:t>data-sets</w:t>
+      </w:r>
+      <w:proofErr w:type="spellEnd"/>
+    </w:p>
+    <w:p>
+      <w:r>
+        <w:t xml:space="preserve">Op de machine van Marco Duiker waarop de </w:t>
+      </w:r>
+      <w:proofErr w:type="spellStart"/>
+      <w:r>
+        <w:t>repository</w:t>
+      </w:r>
+      <w:proofErr w:type="spellEnd"/>
+      <w:r>
+        <w:t xml:space="preserve"> </w:t>
+      </w:r>
+      <w:proofErr w:type="spellStart"/>
+      <w:r>
+        <w:t>gecloond</w:t>
+      </w:r>
+      <w:proofErr w:type="spellEnd"/>
+      <w:r>
+        <w:t xml:space="preserve"> is, ga naar de root van de </w:t>
+      </w:r>
+      <w:proofErr w:type="spellStart"/>
+      <w:r>
+        <w:t>repository</w:t>
+      </w:r>
+      <w:proofErr w:type="spellEnd"/>
+      <w:r>
+        <w:t xml:space="preserve"> en dan naar de versie-directory (zoals hierboven bedoeld)</w:t>
+      </w:r>
+    </w:p>
+    <w:p>
+      <w:pPr>
+        <w:rPr>
+          <w:lang w:val="en-GB"/>
+        </w:rPr>
+      </w:pPr>
+      <w:proofErr w:type="spellStart"/>
+      <w:r>
+        <w:rPr>
+          <w:lang w:val="en-GB"/>
+        </w:rPr>
+        <w:t>Geef</w:t>
+      </w:r>
+      <w:proofErr w:type="spellEnd"/>
+      <w:r>
+        <w:rPr>
+          <w:lang w:val="en-GB"/>
+        </w:rPr>
+        <w:t xml:space="preserve"> </w:t>
+      </w:r>
+      <w:proofErr w:type="spellStart"/>
+      <w:r>
+        <w:rPr>
+          <w:lang w:val="en-GB"/>
+        </w:rPr>
+        <w:t>volgende</w:t>
+      </w:r>
+      <w:proofErr w:type="spellEnd"/>
+      <w:r>
+        <w:rPr>
+          <w:lang w:val="en-GB"/>
+        </w:rPr>
+        <w:t xml:space="preserve"> commando:</w:t>
       </w:r>
     </w:p>
     <w:p>
@@ -448,10 +791,26 @@
     </w:p>
     <w:p>
       <w:r>
-        <w:t>De resultaten komen in r</w:t>
-      </w:r>
-      <w:r>
-        <w:t>esult in een xml bestand, dat heet result09082021.xml (indien het op 9 augustus 2021 is gedaan)</w:t>
+        <w:t xml:space="preserve">De resultaten komen in </w:t>
+      </w:r>
+      <w:proofErr w:type="spellStart"/>
+      <w:r>
+        <w:t>r</w:t>
+      </w:r>
+      <w:r>
+        <w:t>esult</w:t>
+      </w:r>
+      <w:proofErr w:type="spellEnd"/>
+      <w:r>
+        <w:t xml:space="preserve"> in een </w:t>
+      </w:r>
+      <w:proofErr w:type="spellStart"/>
+      <w:r>
+        <w:t>xml</w:t>
+      </w:r>
+      <w:proofErr w:type="spellEnd"/>
+      <w:r>
+        <w:t xml:space="preserve"> bestand, dat heet result09082021.xml (indien het op 9 augustus 2021 is gedaan)</w:t>
       </w:r>
     </w:p>
     <w:p>
@@ -478,10 +837,26 @@
     </w:p>
     <w:p>
       <w:r>
-        <w:t>In de directory excel-export bevindt z</w:t>
-      </w:r>
-      <w:r>
-        <w:t xml:space="preserve">ich het xsl-bestand: </w:t>
+        <w:t xml:space="preserve">In de directory </w:t>
+      </w:r>
+      <w:proofErr w:type="spellStart"/>
+      <w:r>
+        <w:t>excel</w:t>
+      </w:r>
+      <w:proofErr w:type="spellEnd"/>
+      <w:r>
+        <w:t>-export bevindt z</w:t>
+      </w:r>
+      <w:r>
+        <w:t xml:space="preserve">ich het </w:t>
+      </w:r>
+      <w:proofErr w:type="spellStart"/>
+      <w:r>
+        <w:t>xsl</w:t>
+      </w:r>
+      <w:proofErr w:type="spellEnd"/>
+      <w:r>
+        <w:t xml:space="preserve">-bestand: </w:t>
       </w:r>
       <w:r>
         <w:t>create_excel_from_result</w:t>
@@ -493,7 +868,31 @@
         <w:t>errors_index</w:t>
       </w:r>
       <w:r>
-        <w:t>.xml. Het eenvoudigste om dit te gebruiken is door de result***.xml van het test-resultaat in Oxygen te openen en dan te transformeren met deze xsl. Het resultaat is een Excel-sheet die in Excel kan worden geopend, en dan een mooie kleurrijke rapportage weergeeft voor niet technische gebruikers.</w:t>
+        <w:t xml:space="preserve">.xml. Het eenvoudigste om dit te gebruiken is door de result***.xml van het </w:t>
+      </w:r>
+      <w:proofErr w:type="spellStart"/>
+      <w:r>
+        <w:t>test-resultaat</w:t>
+      </w:r>
+      <w:proofErr w:type="spellEnd"/>
+      <w:r>
+        <w:t xml:space="preserve"> in </w:t>
+      </w:r>
+      <w:proofErr w:type="spellStart"/>
+      <w:r>
+        <w:t>Oxygen</w:t>
+      </w:r>
+      <w:proofErr w:type="spellEnd"/>
+      <w:r>
+        <w:t xml:space="preserve"> te openen en dan te transformeren met deze </w:t>
+      </w:r>
+      <w:proofErr w:type="spellStart"/>
+      <w:r>
+        <w:t>xsl</w:t>
+      </w:r>
+      <w:proofErr w:type="spellEnd"/>
+      <w:r>
+        <w:t>. Het resultaat is een Excel-sheet die in Excel kan worden geopend, en dan een mooie kleurrijke rapportage weergeeft voor niet technische gebruikers.</w:t>
       </w:r>
     </w:p>
     <w:p>
@@ -506,7 +905,15 @@
     </w:p>
     <w:p>
       <w:r>
-        <w:t>Validatie-test routines zijn datasets waarin bewust een fout is aangebracht. Vervolgens wordt deze set ter validatie aangeboden aan de keten-software, om te kijken of de validaties op deze software deze fout vinden.</w:t>
+        <w:t xml:space="preserve">Validatie-test routines zijn datasets waarin bewust een fout is aangebracht. Vervolgens wordt deze set ter validatie aangeboden aan de keten-software, om te kijken of de </w:t>
+      </w:r>
+      <w:proofErr w:type="spellStart"/>
+      <w:r>
+        <w:t>validaties</w:t>
+      </w:r>
+      <w:proofErr w:type="spellEnd"/>
+      <w:r>
+        <w:t xml:space="preserve"> op deze software deze fout vinden.</w:t>
       </w:r>
     </w:p>
     <w:p>
@@ -516,6 +923,7 @@
     </w:p>
     <w:p>
       <w:r>
+        <w:lastRenderedPageBreak/>
         <w:t>Deze software voert verschillende handelingen uit</w:t>
       </w:r>
     </w:p>
@@ -528,11 +936,18 @@
         </w:numPr>
       </w:pPr>
       <w:r>
-        <w:lastRenderedPageBreak/>
         <w:t>V</w:t>
       </w:r>
       <w:r>
-        <w:t>erandert de ID’s in de validatie-test-datasets, zodat de ketensoftware niet gaat zeggen dat er een bekende ID is aangeleverd. Soms wordt expres een ID herhaald, maar dan is dat onderdeel van de test. We gebruiken een speciale versie van de ID-Omkatter voor dit doel.</w:t>
+        <w:t xml:space="preserve">erandert de </w:t>
+      </w:r>
+      <w:proofErr w:type="spellStart"/>
+      <w:r>
+        <w:t>ID’s</w:t>
+      </w:r>
+      <w:proofErr w:type="spellEnd"/>
+      <w:r>
+        <w:t xml:space="preserve"> in de validatie-test-datasets, zodat de ketensoftware niet gaat zeggen dat er een bekende ID is aangeleverd. Soms wordt expres een ID herhaald, maar dan is dat onderdeel van de test. We gebruiken een speciale versie van de ID-Omkatter voor dit doel.</w:t>
       </w:r>
     </w:p>
     <w:p>
@@ -547,7 +962,15 @@
         <w:t>V</w:t>
       </w:r>
       <w:r>
-        <w:t>erandert datums in de data-sets, zodat die aan bepaalde (te testen) voorwaarden voldoet.</w:t>
+        <w:t xml:space="preserve">erandert datums in de </w:t>
+      </w:r>
+      <w:proofErr w:type="spellStart"/>
+      <w:r>
+        <w:t>data-sets</w:t>
+      </w:r>
+      <w:proofErr w:type="spellEnd"/>
+      <w:r>
+        <w:t>, zodat die aan bepaalde (te testen) voorwaarden voldoet.</w:t>
       </w:r>
     </w:p>
     <w:p>
@@ -584,7 +1007,15 @@
     </w:p>
     <w:p>
       <w:r>
-        <w:t xml:space="preserve">Het geheel bevindt zich in volgende github-repository: </w:t>
+        <w:t xml:space="preserve">Het geheel bevindt zich in volgende </w:t>
+      </w:r>
+      <w:proofErr w:type="spellStart"/>
+      <w:r>
+        <w:t>github-repository</w:t>
+      </w:r>
+      <w:proofErr w:type="spellEnd"/>
+      <w:r>
+        <w:t xml:space="preserve">: </w:t>
       </w:r>
       <w:hyperlink r:id="rId5" w:history="1">
         <w:r>
@@ -597,12 +1028,60 @@
     </w:p>
     <w:p>
       <w:r>
-        <w:t xml:space="preserve">In deze repository in de root zitten 4 directories en 2 shell-scripts om iets met die directories te doen. (De directories zijn elkaars spiegel, alleen in een andere versie. Normaal zitten er twee directories in.) Een heet OP-versie_OW-versie, en de ander heet OP-versie_OW-versie_generate-only. </w:t>
-      </w:r>
-    </w:p>
-    <w:p>
-      <w:r>
-        <w:t>De tweede dient om de datasets te genereren, (dwz, datums en id’s veranderen) zodat je gelijk kunt doorwerken.</w:t>
+        <w:t xml:space="preserve">In deze </w:t>
+      </w:r>
+      <w:proofErr w:type="spellStart"/>
+      <w:r>
+        <w:t>repository</w:t>
+      </w:r>
+      <w:proofErr w:type="spellEnd"/>
+      <w:r>
+        <w:t xml:space="preserve"> in de root zitten 4 directories en 2 shell-scripts om iets met die directories te doen. (De directories zijn elkaars spiegel, alleen in een andere versie. Normaal zitten er twee directories in.) Een heet OP-</w:t>
+      </w:r>
+      <w:proofErr w:type="spellStart"/>
+      <w:r>
+        <w:t>versie_OW</w:t>
+      </w:r>
+      <w:proofErr w:type="spellEnd"/>
+      <w:r>
+        <w:t>-versie, en de ander heet OP-</w:t>
+      </w:r>
+      <w:proofErr w:type="spellStart"/>
+      <w:r>
+        <w:t>versie_OW</w:t>
+      </w:r>
+      <w:proofErr w:type="spellEnd"/>
+      <w:r>
+        <w:t>-</w:t>
+      </w:r>
+      <w:proofErr w:type="spellStart"/>
+      <w:r>
+        <w:t>versie_generate-only</w:t>
+      </w:r>
+      <w:proofErr w:type="spellEnd"/>
+      <w:r>
+        <w:t xml:space="preserve">. </w:t>
+      </w:r>
+    </w:p>
+    <w:p>
+      <w:r>
+        <w:t>De tweede dient om de datasets te genereren, (</w:t>
+      </w:r>
+      <w:proofErr w:type="spellStart"/>
+      <w:r>
+        <w:t>dwz</w:t>
+      </w:r>
+      <w:proofErr w:type="spellEnd"/>
+      <w:r>
+        <w:t xml:space="preserve">, datums en </w:t>
+      </w:r>
+      <w:proofErr w:type="spellStart"/>
+      <w:r>
+        <w:t>id’s</w:t>
+      </w:r>
+      <w:proofErr w:type="spellEnd"/>
+      <w:r>
+        <w:t xml:space="preserve"> veranderen) zodat je gelijk kunt doorwerken.</w:t>
       </w:r>
     </w:p>
     <w:p>
@@ -638,7 +1117,47 @@
         <w:t>generate_all_1.0.4-matrix-1.3-rc</w:t>
       </w:r>
       <w:r>
-        <w:t>.sh. Dat shell-script bereidt de “generate-only” directory voor op de actuele stand van zaken (kopieren van bron bestanden en genereren ID’s etc) en start een script om het genereren te starten, vervolgens doet het een git-commit maar geen git-push (omdat daarvoor een wachtwoord verschuldigd is)</w:t>
+        <w:t>.sh. Dat shell-script bereidt de “</w:t>
+      </w:r>
+      <w:proofErr w:type="spellStart"/>
+      <w:r>
+        <w:t>generate-only</w:t>
+      </w:r>
+      <w:proofErr w:type="spellEnd"/>
+      <w:r>
+        <w:t>” directory voor op de actuele stand van zaken (</w:t>
+      </w:r>
+      <w:proofErr w:type="spellStart"/>
+      <w:r>
+        <w:t>kopieren</w:t>
+      </w:r>
+      <w:proofErr w:type="spellEnd"/>
+      <w:r>
+        <w:t xml:space="preserve"> van bron bestanden en genereren </w:t>
+      </w:r>
+      <w:proofErr w:type="spellStart"/>
+      <w:r>
+        <w:t>ID’s</w:t>
+      </w:r>
+      <w:proofErr w:type="spellEnd"/>
+      <w:r>
+        <w:t xml:space="preserve"> </w:t>
+      </w:r>
+      <w:proofErr w:type="spellStart"/>
+      <w:r>
+        <w:t>etc</w:t>
+      </w:r>
+      <w:proofErr w:type="spellEnd"/>
+      <w:r>
+        <w:t>) en start een script om het genereren te starten, vervolgens doet het een git-</w:t>
+      </w:r>
+      <w:proofErr w:type="spellStart"/>
+      <w:r>
+        <w:t>commit</w:t>
+      </w:r>
+      <w:proofErr w:type="spellEnd"/>
+      <w:r>
+        <w:t xml:space="preserve"> maar geen git-push (omdat daarvoor een wachtwoord verschuldigd is)</w:t>
       </w:r>
     </w:p>
     <w:p>
@@ -658,7 +1177,15 @@
     </w:p>
     <w:p>
       <w:r>
-        <w:t xml:space="preserve">Deze directory wordt met rust gelaten. Hij wordt bijgehouden door bovengenoemd script en is niet bedoeld om in te werken. Alle handelingen in dit script worden zonder git gedaan, zodat er niet steeds nieuwe git-versies komen van de gewijzigde ID’s en datums. Dat zou vervuiling van git betekenen. </w:t>
+        <w:t xml:space="preserve">Deze directory wordt met rust gelaten. Hij wordt bijgehouden door bovengenoemd script en is niet bedoeld om in te werken. Alle handelingen in dit script worden zonder git gedaan, zodat er niet steeds nieuwe git-versies komen van de gewijzigde </w:t>
+      </w:r>
+      <w:proofErr w:type="spellStart"/>
+      <w:r>
+        <w:t>ID’s</w:t>
+      </w:r>
+      <w:proofErr w:type="spellEnd"/>
+      <w:r>
+        <w:t xml:space="preserve"> en datums. Dat zou vervuiling van git betekenen. </w:t>
       </w:r>
     </w:p>
     <w:p>
@@ -697,31 +1224,90 @@
           <w:bCs/>
           <w:color w:val="4472C4" w:themeColor="accent1"/>
         </w:rPr>
-        <w:t>1.0.4-matrix-1.3-rc/opdracht_voorbeeldbestanden</w:t>
-      </w:r>
-    </w:p>
-    <w:p>
-      <w:r>
-        <w:t xml:space="preserve">In deze directory zitten de bron bestanden onderverdeeld naar validatie-type: BHKV, GEO, LVBB, OZON, STOP, TPOD. Daarnaast zitten er de directories AFBREEK, opdrachten_gereed, setscreate en VERWIJDERD in. AFBREEK is een voorbeeld hoe een afbreek-routine te programmeren, </w:t>
-      </w:r>
-      <w:r>
-        <w:t>heeft verder geen functie. In opdrachten_gereed komen de gegenereerde test-datasets. In setscreate zitten enkele utility scripts. En in VERWIJDERD zitten validatie-test bestanden waarvan de validatie is uitgezet. Ik bewaar ze toch, want je weet maar nooit.</w:t>
-      </w:r>
-    </w:p>
-    <w:p>
-      <w:pPr>
-        <w:rPr>
-          <w:b/>
-          <w:bCs/>
-        </w:rPr>
-      </w:pPr>
-      <w:r>
-        <w:rPr>
-          <w:b/>
-          <w:bCs/>
-        </w:rPr>
-        <w:t>1.0.4-matrix-1.3-rc/opdracht_voorbeeldbestanden</w:t>
-      </w:r>
+        <w:t>1.0.4-matrix-1.3-rc/</w:t>
+      </w:r>
+      <w:proofErr w:type="spellStart"/>
+      <w:r>
+        <w:rPr>
+          <w:b/>
+          <w:bCs/>
+          <w:color w:val="4472C4" w:themeColor="accent1"/>
+        </w:rPr>
+        <w:t>opdracht_voorbeeldbestanden</w:t>
+      </w:r>
+      <w:proofErr w:type="spellEnd"/>
+    </w:p>
+    <w:p>
+      <w:r>
+        <w:t xml:space="preserve">In deze directory zitten de bron bestanden onderverdeeld naar validatie-type: BHKV, GEO, LVBB, OZON, STOP, TPOD. Daarnaast zitten er de directories AFBREEK, </w:t>
+      </w:r>
+      <w:proofErr w:type="spellStart"/>
+      <w:r>
+        <w:t>opdrachten_gereed</w:t>
+      </w:r>
+      <w:proofErr w:type="spellEnd"/>
+      <w:r>
+        <w:t xml:space="preserve">, </w:t>
+      </w:r>
+      <w:proofErr w:type="spellStart"/>
+      <w:r>
+        <w:t>setscreate</w:t>
+      </w:r>
+      <w:proofErr w:type="spellEnd"/>
+      <w:r>
+        <w:t xml:space="preserve"> en VERWIJDERD in. AFBREEK is een voorbeeld hoe een afbreek-routine te programmeren, </w:t>
+      </w:r>
+      <w:r>
+        <w:t xml:space="preserve">heeft verder geen functie. In </w:t>
+      </w:r>
+      <w:proofErr w:type="spellStart"/>
+      <w:r>
+        <w:t>opdrachten_gereed</w:t>
+      </w:r>
+      <w:proofErr w:type="spellEnd"/>
+      <w:r>
+        <w:t xml:space="preserve"> komen de gegenereerde test-datasets. In </w:t>
+      </w:r>
+      <w:proofErr w:type="spellStart"/>
+      <w:r>
+        <w:t>setscreate</w:t>
+      </w:r>
+      <w:proofErr w:type="spellEnd"/>
+      <w:r>
+        <w:t xml:space="preserve"> zitten enkele </w:t>
+      </w:r>
+      <w:proofErr w:type="spellStart"/>
+      <w:r>
+        <w:t>utility</w:t>
+      </w:r>
+      <w:proofErr w:type="spellEnd"/>
+      <w:r>
+        <w:t xml:space="preserve"> scripts. En in VERWIJDERD zitten validatie-test bestanden waarvan de validatie is uitgezet. Ik bewaar ze toch, want je weet maar nooit.</w:t>
+      </w:r>
+    </w:p>
+    <w:p>
+      <w:pPr>
+        <w:rPr>
+          <w:b/>
+          <w:bCs/>
+        </w:rPr>
+      </w:pPr>
+      <w:r>
+        <w:rPr>
+          <w:b/>
+          <w:bCs/>
+        </w:rPr>
+        <w:t>1.0.4-matrix-1.3-rc/</w:t>
+      </w:r>
+      <w:proofErr w:type="spellStart"/>
+      <w:r>
+        <w:rPr>
+          <w:b/>
+          <w:bCs/>
+        </w:rPr>
+        <w:t>opdracht_voorbeeldbestanden</w:t>
+      </w:r>
+      <w:proofErr w:type="spellEnd"/>
       <w:r>
         <w:rPr>
           <w:b/>
@@ -742,8 +1328,17 @@
           <w:b/>
           <w:bCs/>
         </w:rPr>
-        <w:t>1.0.4-matrix-1.3-rc/opdracht_voorbeeldbestanden</w:t>
-      </w:r>
+        <w:t>1.0.4-matrix-1.3-rc/</w:t>
+      </w:r>
+      <w:proofErr w:type="spellStart"/>
+      <w:r>
+        <w:rPr>
+          <w:b/>
+          <w:bCs/>
+        </w:rPr>
+        <w:t>opdracht_voorbeeldbestanden</w:t>
+      </w:r>
+      <w:proofErr w:type="spellEnd"/>
       <w:r>
         <w:rPr>
           <w:b/>
@@ -764,8 +1359,17 @@
           <w:b/>
           <w:bCs/>
         </w:rPr>
-        <w:t>1.0.4-matrix-1.3-rc/opdracht_voorbeeldbestanden</w:t>
-      </w:r>
+        <w:t>1.0.4-matrix-1.3-rc/</w:t>
+      </w:r>
+      <w:proofErr w:type="spellStart"/>
+      <w:r>
+        <w:rPr>
+          <w:b/>
+          <w:bCs/>
+        </w:rPr>
+        <w:t>opdracht_voorbeeldbestanden</w:t>
+      </w:r>
+      <w:proofErr w:type="spellEnd"/>
       <w:r>
         <w:rPr>
           <w:b/>
@@ -786,8 +1390,17 @@
           <w:b/>
           <w:bCs/>
         </w:rPr>
-        <w:t>1.0.4-matrix-1.3-rc/opdracht_voorbeeldbestanden</w:t>
-      </w:r>
+        <w:t>1.0.4-matrix-1.3-rc/</w:t>
+      </w:r>
+      <w:proofErr w:type="spellStart"/>
+      <w:r>
+        <w:rPr>
+          <w:b/>
+          <w:bCs/>
+        </w:rPr>
+        <w:t>opdracht_voorbeeldbestanden</w:t>
+      </w:r>
+      <w:proofErr w:type="spellEnd"/>
       <w:r>
         <w:rPr>
           <w:b/>
@@ -808,8 +1421,18 @@
           <w:b/>
           <w:bCs/>
         </w:rPr>
-        <w:t>1.0.4-matrix-1.3-rc/opdracht_voorbeeldbestanden</w:t>
-      </w:r>
+        <w:lastRenderedPageBreak/>
+        <w:t>1.0.4-matrix-1.3-rc/</w:t>
+      </w:r>
+      <w:proofErr w:type="spellStart"/>
+      <w:r>
+        <w:rPr>
+          <w:b/>
+          <w:bCs/>
+        </w:rPr>
+        <w:t>opdracht_voorbeeldbestanden</w:t>
+      </w:r>
+      <w:proofErr w:type="spellEnd"/>
       <w:r>
         <w:rPr>
           <w:b/>
@@ -830,9 +1453,17 @@
           <w:b/>
           <w:bCs/>
         </w:rPr>
-        <w:lastRenderedPageBreak/>
-        <w:t>1.0.4-matrix-1.3-rc/opdracht_voorbeeldbestanden</w:t>
-      </w:r>
+        <w:t>1.0.4-matrix-1.3-rc/</w:t>
+      </w:r>
+      <w:proofErr w:type="spellStart"/>
+      <w:r>
+        <w:rPr>
+          <w:b/>
+          <w:bCs/>
+        </w:rPr>
+        <w:t>opdracht_voorbeeldbestanden</w:t>
+      </w:r>
+      <w:proofErr w:type="spellEnd"/>
       <w:r>
         <w:rPr>
           <w:b/>
@@ -843,7 +1474,15 @@
     </w:p>
     <w:p>
       <w:r>
-        <w:t xml:space="preserve">Dit zijn de directories met de bron bestanden in subdirectories met een nummer. </w:t>
+        <w:t xml:space="preserve">Dit zijn de directories met de bron bestanden in </w:t>
+      </w:r>
+      <w:proofErr w:type="spellStart"/>
+      <w:r>
+        <w:t>subdirectories</w:t>
+      </w:r>
+      <w:proofErr w:type="spellEnd"/>
+      <w:r>
+        <w:t xml:space="preserve"> met een nummer. </w:t>
       </w:r>
     </w:p>
     <w:p>
@@ -861,8 +1500,17 @@
           <w:b/>
           <w:bCs/>
         </w:rPr>
-        <w:t>1.0.4-matrix-1.3-rc/opdracht_voorbeeldbestanden</w:t>
-      </w:r>
+        <w:t>1.0.4-matrix-1.3-rc/</w:t>
+      </w:r>
+      <w:proofErr w:type="spellStart"/>
+      <w:r>
+        <w:rPr>
+          <w:b/>
+          <w:bCs/>
+        </w:rPr>
+        <w:t>opdracht_voorbeeldbestanden</w:t>
+      </w:r>
+      <w:proofErr w:type="spellEnd"/>
       <w:r>
         <w:rPr>
           <w:b/>
@@ -898,7 +1546,25 @@
           <w:bCs/>
           <w:color w:val="4472C4" w:themeColor="accent1"/>
         </w:rPr>
-        <w:t>1.0.4-matrix-1.3-rc/opdracht_voorbeeldbestanden/</w:t>
+        <w:t>1.0.4-matrix-1.3-rc/</w:t>
+      </w:r>
+      <w:proofErr w:type="spellStart"/>
+      <w:r>
+        <w:rPr>
+          <w:b/>
+          <w:bCs/>
+          <w:color w:val="4472C4" w:themeColor="accent1"/>
+        </w:rPr>
+        <w:t>opdracht_voorbeeldbestanden</w:t>
+      </w:r>
+      <w:proofErr w:type="spellEnd"/>
+      <w:r>
+        <w:rPr>
+          <w:b/>
+          <w:bCs/>
+          <w:color w:val="4472C4" w:themeColor="accent1"/>
+        </w:rPr>
+        <w:t>/</w:t>
       </w:r>
     </w:p>
     <w:p>
@@ -1082,14 +1748,25 @@
           <w:szCs w:val="16"/>
         </w:rPr>
       </w:pPr>
-      <w:r>
-        <w:rPr>
-          <w:i/>
-          <w:iCs/>
-          <w:sz w:val="16"/>
-          <w:szCs w:val="16"/>
-        </w:rPr>
-        <w:t>creating /c/Users/Default.DESKTOP-NDDI22K/Documents/Geonovum/github/xml_validatietestcontent/1.0.4-matrix-1.3-rc/opdracht_voorbeeldbestanden/opdrachten_gereed/opdr_OZON0065-20210907114525-b-0-valideren.zip</w:t>
+      <w:proofErr w:type="spellStart"/>
+      <w:r>
+        <w:rPr>
+          <w:i/>
+          <w:iCs/>
+          <w:sz w:val="16"/>
+          <w:szCs w:val="16"/>
+        </w:rPr>
+        <w:t>creating</w:t>
+      </w:r>
+      <w:proofErr w:type="spellEnd"/>
+      <w:r>
+        <w:rPr>
+          <w:i/>
+          <w:iCs/>
+          <w:sz w:val="16"/>
+          <w:szCs w:val="16"/>
+        </w:rPr>
+        <w:t xml:space="preserve"> /c/Users/Default.DESKTOP-NDDI22K/Documents/Geonovum/github/xml_validatietestcontent/1.0.4-matrix-1.3-rc/opdracht_voorbeeldbestanden/opdrachten_gereed/opdr_OZON0065-20210907114525-b-0-valideren.zip</w:t>
       </w:r>
     </w:p>
     <w:p>
@@ -1140,7 +1817,29 @@
           <w:szCs w:val="16"/>
           <w:lang w:val="en-GB"/>
         </w:rPr>
-        <w:t xml:space="preserve">  adding: GoedeGebieden.gml (164 bytes security) (deflated 70%)</w:t>
+        <w:t xml:space="preserve">  adding: </w:t>
+      </w:r>
+      <w:proofErr w:type="spellStart"/>
+      <w:r>
+        <w:rPr>
+          <w:i/>
+          <w:iCs/>
+          <w:sz w:val="16"/>
+          <w:szCs w:val="16"/>
+          <w:lang w:val="en-GB"/>
+        </w:rPr>
+        <w:t>GoedeGebieden.gml</w:t>
+      </w:r>
+      <w:proofErr w:type="spellEnd"/>
+      <w:r>
+        <w:rPr>
+          <w:i/>
+          <w:iCs/>
+          <w:sz w:val="16"/>
+          <w:szCs w:val="16"/>
+          <w:lang w:val="en-GB"/>
+        </w:rPr>
+        <w:t xml:space="preserve"> (164 bytes security) (deflated 70%)</w:t>
       </w:r>
     </w:p>
     <w:p>
@@ -1308,7 +2007,29 @@
           <w:szCs w:val="16"/>
           <w:lang w:val="en-GB"/>
         </w:rPr>
-        <w:t xml:space="preserve">  adding: regelingsgebied.gml (164 bytes security) (deflated 58%)</w:t>
+        <w:t xml:space="preserve">  adding: </w:t>
+      </w:r>
+      <w:proofErr w:type="spellStart"/>
+      <w:r>
+        <w:rPr>
+          <w:i/>
+          <w:iCs/>
+          <w:sz w:val="16"/>
+          <w:szCs w:val="16"/>
+          <w:lang w:val="en-GB"/>
+        </w:rPr>
+        <w:t>regelingsgebied.gml</w:t>
+      </w:r>
+      <w:proofErr w:type="spellEnd"/>
+      <w:r>
+        <w:rPr>
+          <w:i/>
+          <w:iCs/>
+          <w:sz w:val="16"/>
+          <w:szCs w:val="16"/>
+          <w:lang w:val="en-GB"/>
+        </w:rPr>
+        <w:t xml:space="preserve"> (164 bytes security) (deflated 58%)</w:t>
       </w:r>
     </w:p>
     <w:p>
@@ -1348,7 +2069,27 @@
           <w:sz w:val="16"/>
           <w:szCs w:val="16"/>
         </w:rPr>
-        <w:t>git add /c/Users/Default.DESKTOP-NDDI22K/Documents/Geonovum/github/xml_validatietestcontent/1.0.4-matrix-1.3-rc/opdracht_voorbeeldbestanden/opdrachten_gereed/oOZON006520210907114525b0v.zip;</w:t>
+        <w:t xml:space="preserve">git </w:t>
+      </w:r>
+      <w:proofErr w:type="spellStart"/>
+      <w:r>
+        <w:rPr>
+          <w:i/>
+          <w:iCs/>
+          <w:sz w:val="16"/>
+          <w:szCs w:val="16"/>
+        </w:rPr>
+        <w:t>add</w:t>
+      </w:r>
+      <w:proofErr w:type="spellEnd"/>
+      <w:r>
+        <w:rPr>
+          <w:i/>
+          <w:iCs/>
+          <w:sz w:val="16"/>
+          <w:szCs w:val="16"/>
+        </w:rPr>
+        <w:t xml:space="preserve"> /c/Users/Default.DESKTOP-NDDI22K/Documents/Geonovum/github/xml_validatietestcontent/1.0.4-matrix-1.3-rc/opdracht_voorbeeldbestanden/opdrachten_gereed/oOZON006520210907114525b0v.zip;</w:t>
       </w:r>
     </w:p>
     <w:p>
@@ -1386,7 +2127,27 @@
           <w:sz w:val="16"/>
           <w:szCs w:val="16"/>
         </w:rPr>
-        <w:t>git add /c/Users/Default.DESKTOP-NDDI22K/Documents/Geonovum/github/xml_validatietestcontent/1.0.4-matrix-1.3-rc/opdracht_voorbeeldbestanden/OZON/OZON0065/*</w:t>
+        <w:t xml:space="preserve">git </w:t>
+      </w:r>
+      <w:proofErr w:type="spellStart"/>
+      <w:r>
+        <w:rPr>
+          <w:i/>
+          <w:iCs/>
+          <w:sz w:val="16"/>
+          <w:szCs w:val="16"/>
+        </w:rPr>
+        <w:t>add</w:t>
+      </w:r>
+      <w:proofErr w:type="spellEnd"/>
+      <w:r>
+        <w:rPr>
+          <w:i/>
+          <w:iCs/>
+          <w:sz w:val="16"/>
+          <w:szCs w:val="16"/>
+        </w:rPr>
+        <w:t xml:space="preserve"> /c/Users/Default.DESKTOP-NDDI22K/Documents/Geonovum/github/xml_validatietestcontent/1.0.4-matrix-1.3-rc/opdracht_voorbeeldbestanden/OZON/OZON0065/*</w:t>
       </w:r>
     </w:p>
     <w:p>
@@ -1394,17 +2155,33 @@
         <w:t>Je kunt zien dat</w:t>
       </w:r>
       <w:r>
-        <w:t xml:space="preserve"> een build-script wordt uitgevoerd, vervolgens wordt alles aan git toegevoegd, ook de uitvoerbare dataset die bedoeld is om te posten richting LVBB. De oude dataset is verwijderd. De naam van de dataset is als volgt opgebouwd: o[validatienummer][datum/tijd] en het woordje b0v</w:t>
+        <w:t xml:space="preserve"> een </w:t>
+      </w:r>
+      <w:proofErr w:type="spellStart"/>
+      <w:r>
+        <w:t>build</w:t>
+      </w:r>
+      <w:proofErr w:type="spellEnd"/>
+      <w:r>
+        <w:t>-script wordt uitgevoerd, vervolgens wordt alles aan git toegevoegd, ook de uitvoerbare dataset die bedoeld is om te posten richting LVBB. De oude dataset is verwijderd. De naam van de dataset is als volgt opgebouwd: o[validatienummer][datum/tijd] en het woordje b0v</w:t>
       </w:r>
       <w:r>
         <w:t xml:space="preserve"> (valideren) of b0p (publiceren) of b0a (afbreken) of b1a (als tweede afbreken)</w:t>
       </w:r>
       <w:r>
-        <w:t xml:space="preserve">. Valideren geeft aan dat het een opdracht tot validatie is, b0 geeft aan dat het de 0 versie is. De b samen met de 0 staan </w:t>
+        <w:t xml:space="preserve">. Valideren geeft aan </w:t>
       </w:r>
       <w:r>
         <w:lastRenderedPageBreak/>
-        <w:t>voor de volgorde van afhandelingen. Soms bestaat een test uit meerdere data-sets, die dan ook op een bepaalde volgorde worden opgeruimd. De b0, of z0 of z1 zorgen hiervoor.</w:t>
+        <w:t xml:space="preserve">dat het een opdracht tot validatie is, b0 geeft aan dat het de 0 versie is. De b samen met de 0 staan voor de volgorde van afhandelingen. Soms bestaat een test uit meerdere </w:t>
+      </w:r>
+      <w:proofErr w:type="spellStart"/>
+      <w:r>
+        <w:t>data-sets</w:t>
+      </w:r>
+      <w:proofErr w:type="spellEnd"/>
+      <w:r>
+        <w:t>, die dan ook op een bepaalde volgorde worden opgeruimd. De b0, of z0 of z1 zorgen hiervoor.</w:t>
       </w:r>
     </w:p>
     <w:p>
@@ -1470,7 +2247,15 @@
         <w:t xml:space="preserve">: </w:t>
       </w:r>
       <w:r>
-        <w:t>Dit betekent dat we een publicatie moeten doen met een identifier. Om de publicatie achteraf te kunnen afbreken wordt deze werkzaam in de toekomst.</w:t>
+        <w:t xml:space="preserve">Dit betekent dat we een publicatie moeten doen met een </w:t>
+      </w:r>
+      <w:proofErr w:type="spellStart"/>
+      <w:r>
+        <w:t>identifier</w:t>
+      </w:r>
+      <w:proofErr w:type="spellEnd"/>
+      <w:r>
+        <w:t>. Om de publicatie achteraf te kunnen afbreken wordt deze werkzaam in de toekomst.</w:t>
       </w:r>
     </w:p>
     <w:p>
@@ -1542,8 +2327,21 @@
         <w:t xml:space="preserve">: </w:t>
       </w:r>
       <w:r>
-        <w:t>Daarna wordt een tweede dataset ter validatie aangeboden met dezelfde identifier. Deze is dus niet uniek en moet fout LVBB4001 triggeren</w:t>
-      </w:r>
+        <w:t xml:space="preserve">Daarna wordt een tweede dataset ter validatie aangeboden met dezelfde </w:t>
+      </w:r>
+      <w:proofErr w:type="spellStart"/>
+      <w:r>
+        <w:t>identifier</w:t>
+      </w:r>
+      <w:proofErr w:type="spellEnd"/>
+      <w:r>
+        <w:t xml:space="preserve">. Deze is dus niet uniek en moet fout LVBB4001 </w:t>
+      </w:r>
+      <w:proofErr w:type="spellStart"/>
+      <w:r>
+        <w:t>triggeren</w:t>
+      </w:r>
+      <w:proofErr w:type="spellEnd"/>
     </w:p>
     <w:p>
       <w:pPr>
@@ -1674,8 +2472,17 @@
           <w:b/>
           <w:bCs/>
         </w:rPr>
-        <w:t>1.0.4-matrix-1.3-rc/opdracht_voorbeeldbestanden</w:t>
-      </w:r>
+        <w:t>1.0.4-matrix-1.3-rc/</w:t>
+      </w:r>
+      <w:proofErr w:type="spellStart"/>
+      <w:r>
+        <w:rPr>
+          <w:b/>
+          <w:bCs/>
+        </w:rPr>
+        <w:t>opdracht_voorbeeldbestanden</w:t>
+      </w:r>
+      <w:proofErr w:type="spellEnd"/>
       <w:r>
         <w:rPr>
           <w:b/>
@@ -1727,10 +2534,34 @@
     </w:p>
     <w:p>
       <w:r>
-        <w:t>Dit is het pièce de resistance.</w:t>
-      </w:r>
-      <w:r>
-        <w:t xml:space="preserve"> Hier gebeurt de magic. Ik heb voor Geonovum ook een ander ID-Omkatter gemaakt, deze is ervan afgeleid, maar houdt rekening met de bewust aangebrachte fouten.</w:t>
+        <w:t xml:space="preserve">Dit is het </w:t>
+      </w:r>
+      <w:proofErr w:type="spellStart"/>
+      <w:r>
+        <w:t>pièce</w:t>
+      </w:r>
+      <w:proofErr w:type="spellEnd"/>
+      <w:r>
+        <w:t xml:space="preserve"> de </w:t>
+      </w:r>
+      <w:proofErr w:type="spellStart"/>
+      <w:r>
+        <w:t>resistance</w:t>
+      </w:r>
+      <w:proofErr w:type="spellEnd"/>
+      <w:r>
+        <w:t>.</w:t>
+      </w:r>
+      <w:r>
+        <w:t xml:space="preserve"> Hier gebeurt de </w:t>
+      </w:r>
+      <w:proofErr w:type="spellStart"/>
+      <w:r>
+        <w:t>magic</w:t>
+      </w:r>
+      <w:proofErr w:type="spellEnd"/>
+      <w:r>
+        <w:t>. Ik heb voor Geonovum ook een ander ID-Omkatter gemaakt, deze is ervan afgeleid, maar houdt rekening met de bewust aangebrachte fouten.</w:t>
       </w:r>
     </w:p>
     <w:p>
@@ -1742,11 +2573,19 @@
       <w:r>
         <w:t xml:space="preserve">Het wordt gestart vanuit unique-one.sh op regel 98 door: </w:t>
       </w:r>
-      <w:r>
-        <w:rPr>
-          <w:highlight w:val="white"/>
-        </w:rPr>
-        <w:t xml:space="preserve">ant </w:t>
+      <w:proofErr w:type="spellStart"/>
+      <w:r>
+        <w:rPr>
+          <w:highlight w:val="white"/>
+        </w:rPr>
+        <w:t>ant</w:t>
+      </w:r>
+      <w:proofErr w:type="spellEnd"/>
+      <w:r>
+        <w:rPr>
+          <w:highlight w:val="white"/>
+        </w:rPr>
+        <w:t xml:space="preserve"> </w:t>
       </w:r>
       <w:r>
         <w:rPr>
@@ -1772,7 +2611,49 @@
         <w:rPr>
           <w:highlight w:val="white"/>
         </w:rPr>
-        <w:t>Belangrijk in dit script zijn de bron en resultaat directories. De scripts zorgen ervoor dat dat goed komt, maar het is wel goed om het te begrijpen. Alle zaken die in een opdracht staan (met een ant-commando worden uitgevoerd) krijgen verwante identifiers. Het zijn gekoppelde data-sets, meestal betreft het een oorspronkelijke dataset plus een gewijzigde dataset. En afbreek-routines om publicaties af te breken, zoals uitgelegd in voorbeeld.</w:t>
+        <w:t xml:space="preserve">Belangrijk in dit script zijn de bron en resultaat directories. De scripts zorgen ervoor dat dat goed komt, maar het is wel goed om het te begrijpen. Alle zaken die in een opdracht staan (met een </w:t>
+      </w:r>
+      <w:proofErr w:type="spellStart"/>
+      <w:r>
+        <w:rPr>
+          <w:highlight w:val="white"/>
+        </w:rPr>
+        <w:t>ant</w:t>
+      </w:r>
+      <w:proofErr w:type="spellEnd"/>
+      <w:r>
+        <w:rPr>
+          <w:highlight w:val="white"/>
+        </w:rPr>
+        <w:t xml:space="preserve">-commando worden uitgevoerd) krijgen verwante </w:t>
+      </w:r>
+      <w:proofErr w:type="spellStart"/>
+      <w:r>
+        <w:rPr>
+          <w:highlight w:val="white"/>
+        </w:rPr>
+        <w:t>identifiers</w:t>
+      </w:r>
+      <w:proofErr w:type="spellEnd"/>
+      <w:r>
+        <w:rPr>
+          <w:highlight w:val="white"/>
+        </w:rPr>
+        <w:t xml:space="preserve">. Het zijn gekoppelde </w:t>
+      </w:r>
+      <w:proofErr w:type="spellStart"/>
+      <w:r>
+        <w:rPr>
+          <w:highlight w:val="white"/>
+        </w:rPr>
+        <w:t>data-sets</w:t>
+      </w:r>
+      <w:proofErr w:type="spellEnd"/>
+      <w:r>
+        <w:rPr>
+          <w:highlight w:val="white"/>
+        </w:rPr>
+        <w:t>, meestal betreft het een oorspronkelijke dataset plus een gewijzigde dataset. En afbreek-routines om publicaties af te breken, zoals uitgelegd in voorbeeld.</w:t>
       </w:r>
     </w:p>
     <w:p>
@@ -1798,6 +2679,7 @@
         <w:rPr>
           <w:highlight w:val="white"/>
         </w:rPr>
+        <w:lastRenderedPageBreak/>
         <w:t>Ik ga het toch uitleggen</w:t>
       </w:r>
       <w:r>
@@ -1821,7 +2703,6 @@
           <w:bCs/>
           <w:highlight w:val="white"/>
         </w:rPr>
-        <w:lastRenderedPageBreak/>
         <w:t>Build.xml</w:t>
       </w:r>
     </w:p>
@@ -1841,46 +2722,96 @@
         <w:rPr>
           <w:highlight w:val="white"/>
         </w:rPr>
-        <w:t>herkent door “ant” (installeren op PC en in pad opnemen)</w:t>
-      </w:r>
-    </w:p>
-    <w:p>
-      <w:pPr>
-        <w:rPr>
-          <w:highlight w:val="white"/>
-        </w:rPr>
-      </w:pPr>
-      <w:r>
-        <w:rPr>
-          <w:highlight w:val="white"/>
-        </w:rPr>
-        <w:t>Het heeft targets. Het enige target dat direct wordt aangeroepen staat onderin, het heet “main”</w:t>
-      </w:r>
-    </w:p>
-    <w:p>
-      <w:pPr>
-        <w:rPr>
-          <w:highlight w:val="white"/>
-        </w:rPr>
-      </w:pPr>
-      <w:r>
-        <w:rPr>
-          <w:highlight w:val="white"/>
-        </w:rPr>
-        <w:t>Vanuit “main” worden de andere targets aangeroepen</w:t>
-      </w:r>
-    </w:p>
-    <w:p>
-      <w:pPr>
-        <w:rPr>
-          <w:highlight w:val="white"/>
-        </w:rPr>
-      </w:pPr>
-      <w:r>
-        <w:rPr>
-          <w:highlight w:val="white"/>
-        </w:rPr>
-        <w:t>Build werkt in functie van ID-Omkatter</w:t>
+        <w:t>herkent door “</w:t>
+      </w:r>
+      <w:proofErr w:type="spellStart"/>
+      <w:r>
+        <w:rPr>
+          <w:highlight w:val="white"/>
+        </w:rPr>
+        <w:t>ant</w:t>
+      </w:r>
+      <w:proofErr w:type="spellEnd"/>
+      <w:r>
+        <w:rPr>
+          <w:highlight w:val="white"/>
+        </w:rPr>
+        <w:t>” (installeren op PC en in pad opnemen)</w:t>
+      </w:r>
+    </w:p>
+    <w:p>
+      <w:pPr>
+        <w:rPr>
+          <w:highlight w:val="white"/>
+        </w:rPr>
+      </w:pPr>
+      <w:r>
+        <w:rPr>
+          <w:highlight w:val="white"/>
+        </w:rPr>
+        <w:t>Het heeft targets. Het enige target dat direct wordt aangeroepen staat onderin, het heet “</w:t>
+      </w:r>
+      <w:proofErr w:type="spellStart"/>
+      <w:r>
+        <w:rPr>
+          <w:highlight w:val="white"/>
+        </w:rPr>
+        <w:t>main</w:t>
+      </w:r>
+      <w:proofErr w:type="spellEnd"/>
+      <w:r>
+        <w:rPr>
+          <w:highlight w:val="white"/>
+        </w:rPr>
+        <w:t>”</w:t>
+      </w:r>
+    </w:p>
+    <w:p>
+      <w:pPr>
+        <w:rPr>
+          <w:highlight w:val="white"/>
+        </w:rPr>
+      </w:pPr>
+      <w:r>
+        <w:rPr>
+          <w:highlight w:val="white"/>
+        </w:rPr>
+        <w:t>Vanuit “</w:t>
+      </w:r>
+      <w:proofErr w:type="spellStart"/>
+      <w:r>
+        <w:rPr>
+          <w:highlight w:val="white"/>
+        </w:rPr>
+        <w:t>main</w:t>
+      </w:r>
+      <w:proofErr w:type="spellEnd"/>
+      <w:r>
+        <w:rPr>
+          <w:highlight w:val="white"/>
+        </w:rPr>
+        <w:t>” worden de andere targets aangeroepen</w:t>
+      </w:r>
+    </w:p>
+    <w:p>
+      <w:pPr>
+        <w:rPr>
+          <w:highlight w:val="white"/>
+        </w:rPr>
+      </w:pPr>
+      <w:proofErr w:type="spellStart"/>
+      <w:r>
+        <w:rPr>
+          <w:highlight w:val="white"/>
+        </w:rPr>
+        <w:t>Build</w:t>
+      </w:r>
+      <w:proofErr w:type="spellEnd"/>
+      <w:r>
+        <w:rPr>
+          <w:highlight w:val="white"/>
+        </w:rPr>
+        <w:t xml:space="preserve"> werkt in functie van ID-Omkatter</w:t>
       </w:r>
     </w:p>
     <w:p>
@@ -1917,6 +2848,7 @@
           <w:highlight w:val="white"/>
         </w:rPr>
       </w:pPr>
+      <w:proofErr w:type="spellStart"/>
       <w:r>
         <w:rPr>
           <w:i/>
@@ -1925,44 +2857,115 @@
         </w:rPr>
         <w:t>Init</w:t>
       </w:r>
-    </w:p>
-    <w:p>
-      <w:pPr>
-        <w:rPr>
-          <w:highlight w:val="white"/>
-        </w:rPr>
-      </w:pPr>
-      <w:r>
-        <w:rPr>
-          <w:highlight w:val="white"/>
-        </w:rPr>
-        <w:t>Het init-target maakt een aantal variabelen aan die noodzakelijk zijn voor de overige targets. Dit gaat met name om de subdirectory namen. En het doet dit ook in sequence met een nummer erachter, zodat reeksen van validatie-sets goed gevalideerd kunnen worden</w:t>
-      </w:r>
-    </w:p>
-    <w:p>
-      <w:pPr>
-        <w:rPr>
-          <w:highlight w:val="white"/>
-        </w:rPr>
-      </w:pPr>
-      <w:r>
-        <w:rPr>
-          <w:highlight w:val="white"/>
-        </w:rPr>
-        <w:t>Tevens maakt de init ook de directories zelf aan.</w:t>
-      </w:r>
-    </w:p>
-    <w:p>
-      <w:pPr>
-        <w:rPr>
-          <w:highlight w:val="white"/>
-        </w:rPr>
-      </w:pPr>
-      <w:r>
-        <w:rPr>
-          <w:highlight w:val="white"/>
-        </w:rPr>
-        <w:t xml:space="preserve">En het maakt de variabele build.Currentdate aan die overal wordt gebruikt om identifiers te hernoemen. Deze wordt een keer aangemaakt zodat hij overal </w:t>
+      <w:proofErr w:type="spellEnd"/>
+    </w:p>
+    <w:p>
+      <w:pPr>
+        <w:rPr>
+          <w:highlight w:val="white"/>
+        </w:rPr>
+      </w:pPr>
+      <w:r>
+        <w:rPr>
+          <w:highlight w:val="white"/>
+        </w:rPr>
+        <w:t xml:space="preserve">Het </w:t>
+      </w:r>
+      <w:proofErr w:type="spellStart"/>
+      <w:r>
+        <w:rPr>
+          <w:highlight w:val="white"/>
+        </w:rPr>
+        <w:t>init</w:t>
+      </w:r>
+      <w:proofErr w:type="spellEnd"/>
+      <w:r>
+        <w:rPr>
+          <w:highlight w:val="white"/>
+        </w:rPr>
+        <w:t xml:space="preserve">-target maakt een aantal variabelen aan die noodzakelijk zijn voor de overige targets. Dit gaat met name om de subdirectory namen. En het doet dit ook in </w:t>
+      </w:r>
+      <w:proofErr w:type="spellStart"/>
+      <w:r>
+        <w:rPr>
+          <w:highlight w:val="white"/>
+        </w:rPr>
+        <w:t>sequence</w:t>
+      </w:r>
+      <w:proofErr w:type="spellEnd"/>
+      <w:r>
+        <w:rPr>
+          <w:highlight w:val="white"/>
+        </w:rPr>
+        <w:t xml:space="preserve"> met een nummer erachter, zodat reeksen van validatie-sets goed gevalideerd kunnen worden</w:t>
+      </w:r>
+    </w:p>
+    <w:p>
+      <w:pPr>
+        <w:rPr>
+          <w:highlight w:val="white"/>
+        </w:rPr>
+      </w:pPr>
+      <w:r>
+        <w:rPr>
+          <w:highlight w:val="white"/>
+        </w:rPr>
+        <w:t xml:space="preserve">Tevens maakt de </w:t>
+      </w:r>
+      <w:proofErr w:type="spellStart"/>
+      <w:r>
+        <w:rPr>
+          <w:highlight w:val="white"/>
+        </w:rPr>
+        <w:t>init</w:t>
+      </w:r>
+      <w:proofErr w:type="spellEnd"/>
+      <w:r>
+        <w:rPr>
+          <w:highlight w:val="white"/>
+        </w:rPr>
+        <w:t xml:space="preserve"> ook de directories zelf aan.</w:t>
+      </w:r>
+    </w:p>
+    <w:p>
+      <w:pPr>
+        <w:rPr>
+          <w:highlight w:val="white"/>
+        </w:rPr>
+      </w:pPr>
+      <w:r>
+        <w:rPr>
+          <w:highlight w:val="white"/>
+        </w:rPr>
+        <w:t xml:space="preserve">En het maakt de variabele </w:t>
+      </w:r>
+      <w:proofErr w:type="spellStart"/>
+      <w:r>
+        <w:rPr>
+          <w:highlight w:val="white"/>
+        </w:rPr>
+        <w:t>build.Currentdate</w:t>
+      </w:r>
+      <w:proofErr w:type="spellEnd"/>
+      <w:r>
+        <w:rPr>
+          <w:highlight w:val="white"/>
+        </w:rPr>
+        <w:t xml:space="preserve"> aan die overal wordt gebruikt om </w:t>
+      </w:r>
+      <w:proofErr w:type="spellStart"/>
+      <w:r>
+        <w:rPr>
+          <w:highlight w:val="white"/>
+        </w:rPr>
+        <w:t>identifiers</w:t>
+      </w:r>
+      <w:proofErr w:type="spellEnd"/>
+      <w:r>
+        <w:rPr>
+          <w:highlight w:val="white"/>
+        </w:rPr>
+        <w:t xml:space="preserve"> te hernoemen. Deze wordt een keer aangemaakt zodat hij overal </w:t>
       </w:r>
       <w:r>
         <w:rPr>
@@ -2046,7 +3049,23 @@
         <w:t xml:space="preserve">De built.xml draait de index.xsl. In dit script worden een aantal XML-structuren opgezet die binnen de andere targets hergebruikt worden. Er wordt een index.xml aangemaakt voor iedere </w:t>
       </w:r>
       <w:r>
-        <w:t>bron-directory. De index.xml wordt geplaceerd in de tem (of temp_nummer) directory, en wordt niet meegenomen in het resultaat.</w:t>
+        <w:t xml:space="preserve">bron-directory. De index.xml wordt </w:t>
+      </w:r>
+      <w:proofErr w:type="spellStart"/>
+      <w:r>
+        <w:t>geplaceerd</w:t>
+      </w:r>
+      <w:proofErr w:type="spellEnd"/>
+      <w:r>
+        <w:t xml:space="preserve"> in de tem (of </w:t>
+      </w:r>
+      <w:proofErr w:type="spellStart"/>
+      <w:r>
+        <w:t>temp_nummer</w:t>
+      </w:r>
+      <w:proofErr w:type="spellEnd"/>
+      <w:r>
+        <w:t>) directory, en wordt niet meegenomen in het resultaat.</w:t>
       </w:r>
     </w:p>
     <w:p/>
@@ -2069,25 +3088,67 @@
       <w:r>
         <w:t xml:space="preserve">De variabele: </w:t>
       </w:r>
+      <w:proofErr w:type="spellStart"/>
       <w:r>
         <w:t>org.file.dir</w:t>
       </w:r>
+      <w:proofErr w:type="spellEnd"/>
       <w:r>
         <w:t xml:space="preserve"> </w:t>
       </w:r>
       <w:r>
-        <w:t>${env.orgfiledir}</w:t>
+        <w:t>${</w:t>
+      </w:r>
+      <w:proofErr w:type="spellStart"/>
+      <w:r>
+        <w:t>env.orgfiledir</w:t>
+      </w:r>
+      <w:proofErr w:type="spellEnd"/>
+      <w:r>
+        <w:t>}</w:t>
       </w:r>
       <w:r>
         <w:t xml:space="preserve"> bevat de directory van de test set. Deze variabele is in het aanroepende script (unique-one.sh) aangemaakt</w:t>
       </w:r>
       <w:r>
-        <w:t>. Vanwege deze environment variabele krijgen alle targets het property env mee.</w:t>
-      </w:r>
-    </w:p>
-    <w:p>
-      <w:r>
-        <w:t>Deze word gebruikt om identifiers op STOP-niveau om te vormen, zodat herkenbaar is welke test-set het betreft. Tevens wordt er het woordje AFBREEK in gezet indien er sprake is van een test-set die risico heeft om te blijven hangen op de keten-software (alle data-sets met AFBREEK in de identifiers kunnen worden weggegooid, ze horen er niet hen hadden eigenlijk door deze routines moeten worden weggegooid, maar dat is dan mislukt (misschien software-crash)</w:t>
+        <w:t xml:space="preserve">. Vanwege deze environment variabele krijgen alle targets het property </w:t>
+      </w:r>
+      <w:proofErr w:type="spellStart"/>
+      <w:r>
+        <w:t>env</w:t>
+      </w:r>
+      <w:proofErr w:type="spellEnd"/>
+      <w:r>
+        <w:t xml:space="preserve"> mee.</w:t>
+      </w:r>
+    </w:p>
+    <w:p>
+      <w:r>
+        <w:t xml:space="preserve">Deze word gebruikt om </w:t>
+      </w:r>
+      <w:proofErr w:type="spellStart"/>
+      <w:r>
+        <w:t>identifiers</w:t>
+      </w:r>
+      <w:proofErr w:type="spellEnd"/>
+      <w:r>
+        <w:t xml:space="preserve"> op STOP-niveau om te vormen, zodat herkenbaar is welke test-set het betreft. Tevens wordt er het woordje AFBREEK in gezet indien er sprake is van een test-set die risico heeft om te blijven hangen op de keten-software (alle </w:t>
+      </w:r>
+      <w:proofErr w:type="spellStart"/>
+      <w:r>
+        <w:t>data-sets</w:t>
+      </w:r>
+      <w:proofErr w:type="spellEnd"/>
+      <w:r>
+        <w:t xml:space="preserve"> met AFBREEK in de </w:t>
+      </w:r>
+      <w:proofErr w:type="spellStart"/>
+      <w:r>
+        <w:t>identifiers</w:t>
+      </w:r>
+      <w:proofErr w:type="spellEnd"/>
+      <w:r>
+        <w:t xml:space="preserve"> kunnen worden weggegooid, ze horen er niet hen hadden eigenlijk door deze routines moeten worden weggegooid, maar dat is dan mislukt (misschien software-crash)</w:t>
       </w:r>
     </w:p>
     <w:p>
@@ -2095,17 +3156,43 @@
         <w:lastRenderedPageBreak/>
         <w:t xml:space="preserve">De </w:t>
       </w:r>
+      <w:proofErr w:type="spellStart"/>
       <w:r>
         <w:t>alreadyRetrievedDateTime</w:t>
       </w:r>
-      <w:r>
-        <w:t xml:space="preserve"> bevat de datum die in het init-target in </w:t>
-      </w:r>
-      <w:r>
-        <w:t>${build.currentDate}</w:t>
-      </w:r>
-      <w:r>
-        <w:t xml:space="preserve">  is aangemaakt en die ook wordt gebruikt om identifiers om te vormen.</w:t>
+      <w:proofErr w:type="spellEnd"/>
+      <w:r>
+        <w:t xml:space="preserve"> bevat de datum die in het </w:t>
+      </w:r>
+      <w:proofErr w:type="spellStart"/>
+      <w:r>
+        <w:t>init</w:t>
+      </w:r>
+      <w:proofErr w:type="spellEnd"/>
+      <w:r>
+        <w:t xml:space="preserve">-target in </w:t>
+      </w:r>
+      <w:r>
+        <w:t>${</w:t>
+      </w:r>
+      <w:proofErr w:type="spellStart"/>
+      <w:r>
+        <w:t>build.currentDate</w:t>
+      </w:r>
+      <w:proofErr w:type="spellEnd"/>
+      <w:r>
+        <w:t>}</w:t>
+      </w:r>
+      <w:r>
+        <w:t xml:space="preserve">  is aangemaakt en die ook wordt gebruikt om </w:t>
+      </w:r>
+      <w:proofErr w:type="spellStart"/>
+      <w:r>
+        <w:t>identifiers</w:t>
+      </w:r>
+      <w:proofErr w:type="spellEnd"/>
+      <w:r>
+        <w:t xml:space="preserve"> om te vormen.</w:t>
       </w:r>
     </w:p>
     <w:p>
@@ -2138,20 +3225,13 @@
         </w:rPr>
       </w:pPr>
       <w:r>
-        <w:t>De overige targets halen</w:t>
-      </w:r>
-      <w:r>
-        <w:t xml:space="preserve"> wat variabelen op in de index.xml. En ge</w:t>
-      </w:r>
-      <w:r>
-        <w:t>ven</w:t>
-      </w:r>
-      <w:r>
-        <w:t xml:space="preserve"> deze variabelen door aan de </w:t>
-      </w:r>
+        <w:t xml:space="preserve">De overige targets halen wat variabelen op in de index.xml. En geven deze variabelen door aan de </w:t>
+      </w:r>
+      <w:proofErr w:type="spellStart"/>
       <w:r>
         <w:t>xslt’s</w:t>
       </w:r>
+      <w:proofErr w:type="spellEnd"/>
     </w:p>
     <w:sectPr>
       <w:pgSz w:w="11906" w:h="16838"/>
@@ -2166,6 +3246,118 @@
 <file path=word/numbering.xml><?xml version="1.0" encoding="utf-8"?>
 <w:numbering xmlns:wpc="http://schemas.microsoft.com/office/word/2010/wordprocessingCanvas" xmlns:cx="http://schemas.microsoft.com/office/drawing/2014/chartex" xmlns:cx1="http://schemas.microsoft.com/office/drawing/2015/9/8/chartex" xmlns:cx2="http://schemas.microsoft.com/office/drawing/2015/10/21/chartex" xmlns:cx3="http://schemas.microsoft.com/office/drawing/2016/5/9/chartex" xmlns:cx4="http://schemas.microsoft.com/office/drawing/2016/5/10/chartex" xmlns:cx5="http://schemas.microsoft.com/office/drawing/2016/5/11/chartex" xmlns:cx6="http://schemas.microsoft.com/office/drawing/2016/5/12/chartex" xmlns:cx7="http://schemas.microsoft.com/office/drawing/2016/5/13/chartex" xmlns:cx8="http://schemas.microsoft.com/office/drawing/2016/5/14/chartex" xmlns:mc="http://schemas.openxmlformats.org/markup-compatibility/2006" xmlns:aink="http://schemas.microsoft.com/office/drawing/2016/ink" xmlns:am3d="http://schemas.microsoft.com/office/drawing/2017/model3d" xmlns:o="urn:schemas-microsoft-com:office:office" xmlns:r="http://schemas.openxmlformats.org/officeDocument/2006/relationships" xmlns:m="http://schemas.openxmlformats.org/officeDocument/2006/math" xmlns:v="urn:schemas-microsoft-com:vml" xmlns:wp14="http://schemas.microsoft.com/office/word/2010/wordprocessingDrawing" xmlns:wp="http://schemas.openxmlformats.org/drawingml/2006/wordprocessingDrawing" xmlns:w10="urn:schemas-microsoft-com:office:word" xmlns:w="http://schemas.openxmlformats.org/wordprocessingml/2006/main" xmlns:w14="http://schemas.microsoft.com/office/word/2010/wordml" xmlns:w15="http://schemas.microsoft.com/office/word/2012/wordml" xmlns:w16cex="http://schemas.microsoft.com/office/word/2018/wordml/cex" xmlns:w16cid="http://schemas.microsoft.com/office/word/2016/wordml/cid" xmlns:w16="http://schemas.microsoft.com/office/word/2018/wordml" xmlns:w16sdtdh="http://schemas.microsoft.com/office/word/2020/wordml/sdtdatahash" xmlns:w16se="http://schemas.microsoft.com/office/word/2015/wordml/symex" xmlns:wpg="http://schemas.microsoft.com/office/word/2010/wordprocessingGroup" xmlns:wpi="http://schemas.microsoft.com/office/word/2010/wordprocessingInk" xmlns:wne="http://schemas.microsoft.com/office/word/2006/wordml" xmlns:wps="http://schemas.microsoft.com/office/word/2010/wordprocessingShape" mc:Ignorable="w14 w15 w16se w16cid w16 w16cex w16sdtdh wp14">
   <w:abstractNum w:abstractNumId="0" w15:restartNumberingAfterBreak="0">
+    <w:nsid w:val="0E480935"/>
+    <w:multiLevelType w:val="hybridMultilevel"/>
+    <w:tmpl w:val="ACA83AF0"/>
+    <w:lvl w:ilvl="0" w:tplc="C9CC40C8">
+      <w:numFmt w:val="bullet"/>
+      <w:lvlText w:val=""/>
+      <w:lvlJc w:val="left"/>
+      <w:pPr>
+        <w:ind w:left="720" w:hanging="360"/>
+      </w:pPr>
+      <w:rPr>
+        <w:rFonts w:ascii="Wingdings" w:eastAsiaTheme="minorHAnsi" w:hAnsi="Wingdings" w:cstheme="minorBidi" w:hint="default"/>
+      </w:rPr>
+    </w:lvl>
+    <w:lvl w:ilvl="1" w:tplc="04130003" w:tentative="1">
+      <w:start w:val="1"/>
+      <w:numFmt w:val="bullet"/>
+      <w:lvlText w:val="o"/>
+      <w:lvlJc w:val="left"/>
+      <w:pPr>
+        <w:ind w:left="1440" w:hanging="360"/>
+      </w:pPr>
+      <w:rPr>
+        <w:rFonts w:ascii="Courier New" w:hAnsi="Courier New" w:cs="Courier New" w:hint="default"/>
+      </w:rPr>
+    </w:lvl>
+    <w:lvl w:ilvl="2" w:tplc="04130005" w:tentative="1">
+      <w:start w:val="1"/>
+      <w:numFmt w:val="bullet"/>
+      <w:lvlText w:val=""/>
+      <w:lvlJc w:val="left"/>
+      <w:pPr>
+        <w:ind w:left="2160" w:hanging="360"/>
+      </w:pPr>
+      <w:rPr>
+        <w:rFonts w:ascii="Wingdings" w:hAnsi="Wingdings" w:hint="default"/>
+      </w:rPr>
+    </w:lvl>
+    <w:lvl w:ilvl="3" w:tplc="04130001" w:tentative="1">
+      <w:start w:val="1"/>
+      <w:numFmt w:val="bullet"/>
+      <w:lvlText w:val=""/>
+      <w:lvlJc w:val="left"/>
+      <w:pPr>
+        <w:ind w:left="2880" w:hanging="360"/>
+      </w:pPr>
+      <w:rPr>
+        <w:rFonts w:ascii="Symbol" w:hAnsi="Symbol" w:hint="default"/>
+      </w:rPr>
+    </w:lvl>
+    <w:lvl w:ilvl="4" w:tplc="04130003" w:tentative="1">
+      <w:start w:val="1"/>
+      <w:numFmt w:val="bullet"/>
+      <w:lvlText w:val="o"/>
+      <w:lvlJc w:val="left"/>
+      <w:pPr>
+        <w:ind w:left="3600" w:hanging="360"/>
+      </w:pPr>
+      <w:rPr>
+        <w:rFonts w:ascii="Courier New" w:hAnsi="Courier New" w:cs="Courier New" w:hint="default"/>
+      </w:rPr>
+    </w:lvl>
+    <w:lvl w:ilvl="5" w:tplc="04130005" w:tentative="1">
+      <w:start w:val="1"/>
+      <w:numFmt w:val="bullet"/>
+      <w:lvlText w:val=""/>
+      <w:lvlJc w:val="left"/>
+      <w:pPr>
+        <w:ind w:left="4320" w:hanging="360"/>
+      </w:pPr>
+      <w:rPr>
+        <w:rFonts w:ascii="Wingdings" w:hAnsi="Wingdings" w:hint="default"/>
+      </w:rPr>
+    </w:lvl>
+    <w:lvl w:ilvl="6" w:tplc="04130001" w:tentative="1">
+      <w:start w:val="1"/>
+      <w:numFmt w:val="bullet"/>
+      <w:lvlText w:val=""/>
+      <w:lvlJc w:val="left"/>
+      <w:pPr>
+        <w:ind w:left="5040" w:hanging="360"/>
+      </w:pPr>
+      <w:rPr>
+        <w:rFonts w:ascii="Symbol" w:hAnsi="Symbol" w:hint="default"/>
+      </w:rPr>
+    </w:lvl>
+    <w:lvl w:ilvl="7" w:tplc="04130003" w:tentative="1">
+      <w:start w:val="1"/>
+      <w:numFmt w:val="bullet"/>
+      <w:lvlText w:val="o"/>
+      <w:lvlJc w:val="left"/>
+      <w:pPr>
+        <w:ind w:left="5760" w:hanging="360"/>
+      </w:pPr>
+      <w:rPr>
+        <w:rFonts w:ascii="Courier New" w:hAnsi="Courier New" w:cs="Courier New" w:hint="default"/>
+      </w:rPr>
+    </w:lvl>
+    <w:lvl w:ilvl="8" w:tplc="04130005" w:tentative="1">
+      <w:start w:val="1"/>
+      <w:numFmt w:val="bullet"/>
+      <w:lvlText w:val=""/>
+      <w:lvlJc w:val="left"/>
+      <w:pPr>
+        <w:ind w:left="6480" w:hanging="360"/>
+      </w:pPr>
+      <w:rPr>
+        <w:rFonts w:ascii="Wingdings" w:hAnsi="Wingdings" w:hint="default"/>
+      </w:rPr>
+    </w:lvl>
+  </w:abstractNum>
+  <w:abstractNum w:abstractNumId="1" w15:restartNumberingAfterBreak="0">
     <w:nsid w:val="50DA1403"/>
     <w:multiLevelType w:val="hybridMultilevel"/>
     <w:tmpl w:val="345E42A8"/>
@@ -2278,6 +3470,9 @@
     </w:lvl>
   </w:abstractNum>
   <w:num w:numId="1">
+    <w:abstractNumId w:val="1"/>
+  </w:num>
+  <w:num w:numId="2">
     <w:abstractNumId w:val="0"/>
   </w:num>
 </w:numbering>

</xml_diff>